<commit_message>
pushing 240 hw2 start
</commit_message>
<xml_diff>
--- a/CS 383/Champion_template.docx
+++ b/CS 383/Champion_template.docx
@@ -3,7 +3,6 @@
 <w:document xmlns:wpc="http://schemas.microsoft.com/office/word/2010/wordprocessingCanvas" xmlns:cx="http://schemas.microsoft.com/office/drawing/2014/chartex" xmlns:cx1="http://schemas.microsoft.com/office/drawing/2015/9/8/chartex" xmlns:cx2="http://schemas.microsoft.com/office/drawing/2015/10/21/chartex" xmlns:cx3="http://schemas.microsoft.com/office/drawing/2016/5/9/chartex" xmlns:cx4="http://schemas.microsoft.com/office/drawing/2016/5/10/chartex" xmlns:cx5="http://schemas.microsoft.com/office/drawing/2016/5/11/chartex" xmlns:cx6="http://schemas.microsoft.com/office/drawing/2016/5/12/chartex" xmlns:cx7="http://schemas.microsoft.com/office/drawing/2016/5/13/chartex" xmlns:cx8="http://schemas.microsoft.com/office/drawing/2016/5/14/chartex" xmlns:mc="http://schemas.openxmlformats.org/markup-compatibility/2006" xmlns:aink="http://schemas.microsoft.com/office/drawing/2016/ink" xmlns:am3d="http://schemas.microsoft.com/office/drawing/2017/model3d" xmlns:o="urn:schemas-microsoft-com:office:office" xmlns:r="http://schemas.openxmlformats.org/officeDocument/2006/relationships" xmlns:m="http://schemas.openxmlformats.org/officeDocument/2006/math" xmlns:v="urn:schemas-microsoft-com:vml" xmlns:wp14="http://schemas.microsoft.com/office/word/2010/wordprocessingDrawing" xmlns:wp="http://schemas.openxmlformats.org/drawingml/2006/wordprocessingDrawing" xmlns:w10="urn:schemas-microsoft-com:office:word" xmlns:w="http://schemas.openxmlformats.org/wordprocessingml/2006/main" xmlns:w14="http://schemas.microsoft.com/office/word/2010/wordml" xmlns:w15="http://schemas.microsoft.com/office/word/2012/wordml" xmlns:w16cid="http://schemas.microsoft.com/office/word/2016/wordml/cid" xmlns:w16se="http://schemas.microsoft.com/office/word/2015/wordml/symex" xmlns:wpg="http://schemas.microsoft.com/office/word/2010/wordprocessingGroup" xmlns:wpi="http://schemas.microsoft.com/office/word/2010/wordprocessingInk" xmlns:wne="http://schemas.microsoft.com/office/word/2006/wordml" xmlns:wps="http://schemas.microsoft.com/office/word/2010/wordprocessingShape" mc:Ignorable="w14 w15 w16se w16cid wp14">
   <w:body>
     <w:p>
-      <w:proofErr w:type="gramStart"/>
       <w:r>
         <w:t>Name</w:t>
       </w:r>
@@ -13,7 +12,6 @@
       <w:r>
         <w:t>_</w:t>
       </w:r>
-      <w:proofErr w:type="gramEnd"/>
       <w:r>
         <w:rPr>
           <w:u w:val="single"/>
@@ -77,7 +75,28 @@
         <w:ind w:left="720"/>
       </w:pPr>
       <w:r>
-        <w:t>My feature is the Enemy characters that will pose as the protagonists of the video game.</w:t>
+        <w:t xml:space="preserve">My feature is </w:t>
+      </w:r>
+      <w:r>
+        <w:t xml:space="preserve">the </w:t>
+      </w:r>
+      <w:r>
+        <w:t xml:space="preserve">saving of user </w:t>
+      </w:r>
+      <w:r>
+        <w:t xml:space="preserve">profile </w:t>
+      </w:r>
+      <w:r>
+        <w:t>data</w:t>
+      </w:r>
+      <w:r>
+        <w:t xml:space="preserve"> such as which levels the player has </w:t>
+      </w:r>
+      <w:r>
+        <w:t>unlocked</w:t>
+      </w:r>
+      <w:r>
+        <w:t>, what the player’s highest score is, as well as sending the high scores to the remote score server.</w:t>
       </w:r>
     </w:p>
     <w:p>
@@ -98,7 +117,13 @@
         <w:t>scenario</w:t>
       </w:r>
       <w:r>
-        <w:t xml:space="preserve">   __14</w:t>
+        <w:t xml:space="preserve">   __</w:t>
+      </w:r>
+      <w:r>
+        <w:t>/</w:t>
+      </w:r>
+      <w:r>
+        <w:t>14</w:t>
       </w:r>
     </w:p>
     <w:p>
@@ -137,17 +162,25 @@
       <w:pPr>
         <w:spacing w:after="0"/>
         <w:ind w:left="720"/>
-      </w:pPr>
-      <w:bookmarkStart w:id="0" w:name="_GoBack"/>
-      <w:r>
         <w:rPr>
           <w:noProof/>
         </w:rPr>
+      </w:pPr>
+    </w:p>
+    <w:p>
+      <w:pPr>
+        <w:spacing w:after="0"/>
+        <w:ind w:left="720"/>
+      </w:pPr>
+      <w:r>
+        <w:rPr>
+          <w:noProof/>
+        </w:rPr>
         <w:drawing>
-          <wp:inline distT="0" distB="0" distL="0" distR="0" wp14:anchorId="5AA851FC" wp14:editId="065E0C0A">
-            <wp:extent cx="5943600" cy="2418080"/>
-            <wp:effectExtent l="0" t="0" r="0" b="1270"/>
-            <wp:docPr id="3" name="Picture 3"/>
+          <wp:inline distT="0" distB="0" distL="0" distR="0" wp14:anchorId="44238867" wp14:editId="714E6A9D">
+            <wp:extent cx="5562600" cy="3924300"/>
+            <wp:effectExtent l="0" t="0" r="0" b="0"/>
+            <wp:docPr id="5" name="Picture 5"/>
             <wp:cNvGraphicFramePr>
               <a:graphicFrameLocks xmlns:a="http://schemas.openxmlformats.org/drawingml/2006/main" noChangeAspect="1"/>
             </wp:cNvGraphicFramePr>
@@ -155,23 +188,36 @@
               <a:graphicData uri="http://schemas.openxmlformats.org/drawingml/2006/picture">
                 <pic:pic xmlns:pic="http://schemas.openxmlformats.org/drawingml/2006/picture">
                   <pic:nvPicPr>
-                    <pic:cNvPr id="0" name=""/>
+                    <pic:cNvPr id="5" name="CS 383 - final project(1).png"/>
                     <pic:cNvPicPr/>
                   </pic:nvPicPr>
-                  <pic:blipFill>
-                    <a:blip r:embed="rId5"/>
-                    <a:stretch>
-                      <a:fillRect/>
-                    </a:stretch>
+                  <pic:blipFill rotWithShape="1">
+                    <a:blip r:embed="rId5">
+                      <a:extLst>
+                        <a:ext uri="{28A0092B-C50C-407E-A947-70E740481C1C}">
+                          <a14:useLocalDpi xmlns:a14="http://schemas.microsoft.com/office/drawing/2010/main" val="0"/>
+                        </a:ext>
+                      </a:extLst>
+                    </a:blip>
+                    <a:srcRect l="1442" t="5325" r="4969" b="43656"/>
+                    <a:stretch/>
                   </pic:blipFill>
-                  <pic:spPr>
+                  <pic:spPr bwMode="auto">
                     <a:xfrm>
                       <a:off x="0" y="0"/>
-                      <a:ext cx="5943600" cy="2418080"/>
+                      <a:ext cx="5562600" cy="3924300"/>
                     </a:xfrm>
                     <a:prstGeom prst="rect">
                       <a:avLst/>
                     </a:prstGeom>
+                    <a:ln>
+                      <a:noFill/>
+                    </a:ln>
+                    <a:extLst>
+                      <a:ext uri="{53640926-AAD7-44D8-BBD7-CCE9431645EC}">
+                        <a14:shadowObscured xmlns:a14="http://schemas.microsoft.com/office/drawing/2010/main"/>
+                      </a:ext>
+                    </a:extLst>
                   </pic:spPr>
                 </pic:pic>
               </a:graphicData>
@@ -179,7 +225,6 @@
           </wp:inline>
         </w:drawing>
       </w:r>
-      <w:bookmarkEnd w:id="0"/>
     </w:p>
     <w:p>
       <w:pPr>
@@ -232,7 +277,13 @@
         <w:rPr>
           <w:lang w:val="en-CA"/>
         </w:rPr>
-        <w:t>Add Numbers</w:t>
+        <w:t>Load Availa</w:t>
+      </w:r>
+      <w:r>
+        <w:rPr>
+          <w:lang w:val="en-CA"/>
+        </w:rPr>
+        <w:t>ble levels</w:t>
       </w:r>
       <w:r>
         <w:rPr>
@@ -264,7 +315,13 @@
         <w:rPr>
           <w:lang w:val="en-CA"/>
         </w:rPr>
-        <w:t>The accountant uses the machine to calculate the sum of two numbers</w:t>
+        <w:t xml:space="preserve">The </w:t>
+      </w:r>
+      <w:r>
+        <w:rPr>
+          <w:lang w:val="en-CA"/>
+        </w:rPr>
+        <w:t>levels that a user has unlocked are returned</w:t>
       </w:r>
       <w:r>
         <w:rPr>
@@ -296,7 +353,57 @@
         <w:rPr>
           <w:lang w:val="en-CA"/>
         </w:rPr>
-        <w:t>Accountant</w:t>
+        <w:t>User Interface</w:t>
+      </w:r>
+      <w:r>
+        <w:rPr>
+          <w:lang w:val="en-CA"/>
+        </w:rPr>
+        <w:t>.</w:t>
+      </w:r>
+    </w:p>
+    <w:p>
+      <w:pPr>
+        <w:spacing w:after="0"/>
+        <w:ind w:left="1440"/>
+      </w:pPr>
+      <w:r>
+        <w:rPr>
+          <w:b/>
+          <w:bCs/>
+          <w:lang w:val="en-CA"/>
+        </w:rPr>
+        <w:t>Preconditions:</w:t>
+      </w:r>
+      <w:r>
+        <w:rPr>
+          <w:lang w:val="en-CA"/>
+        </w:rPr>
+        <w:t xml:space="preserve"> </w:t>
+      </w:r>
+      <w:r>
+        <w:rPr>
+          <w:lang w:val="en-CA"/>
+        </w:rPr>
+        <w:t xml:space="preserve">Main Menu </w:t>
+      </w:r>
+      <w:r>
+        <w:rPr>
+          <w:lang w:val="en-CA"/>
+        </w:rPr>
+        <w:t xml:space="preserve">must </w:t>
+      </w:r>
+      <w:r>
+        <w:rPr>
+          <w:lang w:val="en-CA"/>
+        </w:rPr>
+        <w:t>be</w:t>
+      </w:r>
+      <w:r>
+        <w:rPr>
+          <w:lang w:val="en-CA"/>
+        </w:rPr>
+        <w:t xml:space="preserve"> showing</w:t>
       </w:r>
       <w:r>
         <w:rPr>
@@ -316,6 +423,418 @@
           <w:bCs/>
           <w:lang w:val="en-CA"/>
         </w:rPr>
+        <w:lastRenderedPageBreak/>
+        <w:t>Basic sequence:</w:t>
+      </w:r>
+      <w:r>
+        <w:rPr>
+          <w:lang w:val="en-CA"/>
+        </w:rPr>
+        <w:t xml:space="preserve"> </w:t>
+      </w:r>
+    </w:p>
+    <w:p>
+      <w:pPr>
+        <w:spacing w:after="0"/>
+        <w:ind w:left="2160"/>
+      </w:pPr>
+      <w:r>
+        <w:rPr>
+          <w:b/>
+          <w:bCs/>
+          <w:lang w:val="en-CA"/>
+        </w:rPr>
+        <w:t>Step 1:</w:t>
+      </w:r>
+      <w:r>
+        <w:rPr>
+          <w:lang w:val="en-CA"/>
+        </w:rPr>
+        <w:t xml:space="preserve"> </w:t>
+      </w:r>
+      <w:r>
+        <w:rPr>
+          <w:lang w:val="en-CA"/>
+        </w:rPr>
+        <w:t xml:space="preserve">User profile is </w:t>
+      </w:r>
+      <w:r>
+        <w:rPr>
+          <w:lang w:val="en-CA"/>
+        </w:rPr>
+        <w:t>created</w:t>
+      </w:r>
+      <w:r>
+        <w:rPr>
+          <w:lang w:val="en-CA"/>
+        </w:rPr>
+        <w:t xml:space="preserve"> from </w:t>
+      </w:r>
+      <w:r>
+        <w:rPr>
+          <w:lang w:val="en-CA"/>
+        </w:rPr>
+        <w:t>Main Menu</w:t>
+      </w:r>
+      <w:r>
+        <w:rPr>
+          <w:lang w:val="en-CA"/>
+        </w:rPr>
+        <w:t xml:space="preserve"> and saved as a profile.</w:t>
+      </w:r>
+    </w:p>
+    <w:p>
+      <w:pPr>
+        <w:spacing w:after="0"/>
+        <w:ind w:left="2160"/>
+        <w:rPr>
+          <w:lang w:val="en-CA"/>
+        </w:rPr>
+      </w:pPr>
+      <w:r>
+        <w:rPr>
+          <w:b/>
+          <w:bCs/>
+          <w:lang w:val="en-CA"/>
+        </w:rPr>
+        <w:t>Step 2:</w:t>
+      </w:r>
+      <w:r>
+        <w:rPr>
+          <w:lang w:val="en-CA"/>
+        </w:rPr>
+        <w:t xml:space="preserve"> User profile is selecte</w:t>
+      </w:r>
+      <w:r>
+        <w:rPr>
+          <w:lang w:val="en-CA"/>
+        </w:rPr>
+        <w:t>d from Main Menu</w:t>
+      </w:r>
+      <w:r>
+        <w:rPr>
+          <w:lang w:val="en-CA"/>
+        </w:rPr>
+        <w:t>.</w:t>
+      </w:r>
+    </w:p>
+    <w:p>
+      <w:pPr>
+        <w:spacing w:after="0"/>
+        <w:ind w:left="2160"/>
+      </w:pPr>
+      <w:r>
+        <w:rPr>
+          <w:b/>
+          <w:bCs/>
+          <w:lang w:val="en-CA"/>
+        </w:rPr>
+        <w:t>Step 3:</w:t>
+      </w:r>
+      <w:r>
+        <w:t xml:space="preserve"> </w:t>
+      </w:r>
+      <w:r>
+        <w:t>Load what levels the user has unlocked to.</w:t>
+      </w:r>
+    </w:p>
+    <w:p>
+      <w:pPr>
+        <w:spacing w:after="0"/>
+        <w:ind w:left="1440"/>
+      </w:pPr>
+      <w:r>
+        <w:rPr>
+          <w:b/>
+          <w:bCs/>
+          <w:lang w:val="en-CA"/>
+        </w:rPr>
+        <w:t>Exceptions:</w:t>
+      </w:r>
+      <w:r>
+        <w:rPr>
+          <w:lang w:val="en-CA"/>
+        </w:rPr>
+        <w:t xml:space="preserve"> </w:t>
+      </w:r>
+    </w:p>
+    <w:p>
+      <w:pPr>
+        <w:spacing w:after="0"/>
+        <w:ind w:left="2160"/>
+        <w:rPr>
+          <w:lang w:val="en-CA"/>
+        </w:rPr>
+      </w:pPr>
+      <w:r>
+        <w:rPr>
+          <w:b/>
+          <w:bCs/>
+          <w:lang w:val="en-CA"/>
+        </w:rPr>
+        <w:t xml:space="preserve">Step </w:t>
+      </w:r>
+      <w:r>
+        <w:rPr>
+          <w:b/>
+          <w:bCs/>
+          <w:lang w:val="en-CA"/>
+        </w:rPr>
+        <w:t>1</w:t>
+      </w:r>
+      <w:r>
+        <w:rPr>
+          <w:b/>
+          <w:bCs/>
+          <w:lang w:val="en-CA"/>
+        </w:rPr>
+        <w:t>:</w:t>
+      </w:r>
+      <w:r>
+        <w:rPr>
+          <w:b/>
+          <w:bCs/>
+          <w:lang w:val="en-CA"/>
+        </w:rPr>
+        <w:t xml:space="preserve"> </w:t>
+      </w:r>
+      <w:r>
+        <w:rPr>
+          <w:bCs/>
+          <w:lang w:val="en-CA"/>
+        </w:rPr>
+        <w:t>Available</w:t>
+      </w:r>
+      <w:r>
+        <w:rPr>
+          <w:bCs/>
+          <w:lang w:val="en-CA"/>
+        </w:rPr>
+        <w:t xml:space="preserve"> levels are requested before profile selected, return </w:t>
+      </w:r>
+      <w:r>
+        <w:rPr>
+          <w:bCs/>
+          <w:lang w:val="en-CA"/>
+        </w:rPr>
+        <w:t>only first level.</w:t>
+      </w:r>
+      <w:r>
+        <w:rPr>
+          <w:lang w:val="en-CA"/>
+        </w:rPr>
+        <w:t xml:space="preserve"> </w:t>
+      </w:r>
+    </w:p>
+    <w:p>
+      <w:pPr>
+        <w:spacing w:after="0"/>
+        <w:ind w:left="1440"/>
+      </w:pPr>
+      <w:r>
+        <w:rPr>
+          <w:b/>
+          <w:bCs/>
+          <w:lang w:val="en-CA"/>
+        </w:rPr>
+        <w:t>Post conditions:</w:t>
+      </w:r>
+      <w:r>
+        <w:rPr>
+          <w:lang w:val="en-CA"/>
+        </w:rPr>
+        <w:t xml:space="preserve"> </w:t>
+      </w:r>
+      <w:r>
+        <w:rPr>
+          <w:lang w:val="en-CA"/>
+        </w:rPr>
+        <w:t>Available levels are displayed</w:t>
+      </w:r>
+    </w:p>
+    <w:p>
+      <w:pPr>
+        <w:spacing w:after="0"/>
+        <w:ind w:left="1440"/>
+      </w:pPr>
+      <w:r>
+        <w:rPr>
+          <w:b/>
+          <w:bCs/>
+          <w:lang w:val="en-CA"/>
+        </w:rPr>
+        <w:t>Priority:</w:t>
+      </w:r>
+      <w:r>
+        <w:rPr>
+          <w:lang w:val="en-CA"/>
+        </w:rPr>
+        <w:t xml:space="preserve"> </w:t>
+      </w:r>
+      <w:r>
+        <w:rPr>
+          <w:lang w:val="en-CA"/>
+        </w:rPr>
+        <w:t>1</w:t>
+      </w:r>
+      <w:r>
+        <w:rPr>
+          <w:lang w:val="en-CA"/>
+        </w:rPr>
+        <w:t>*</w:t>
+      </w:r>
+    </w:p>
+    <w:p>
+      <w:pPr>
+        <w:spacing w:after="0"/>
+        <w:ind w:left="1440"/>
+        <w:rPr>
+          <w:lang w:val="en-CA"/>
+        </w:rPr>
+      </w:pPr>
+      <w:r>
+        <w:rPr>
+          <w:b/>
+          <w:bCs/>
+          <w:lang w:val="en-CA"/>
+        </w:rPr>
+        <w:t>ID:</w:t>
+      </w:r>
+      <w:r>
+        <w:rPr>
+          <w:lang w:val="en-CA"/>
+        </w:rPr>
+        <w:t xml:space="preserve"> C</w:t>
+      </w:r>
+      <w:r>
+        <w:rPr>
+          <w:lang w:val="en-CA"/>
+        </w:rPr>
+        <w:t xml:space="preserve">01 </w:t>
+      </w:r>
+    </w:p>
+    <w:p>
+      <w:pPr>
+        <w:spacing w:after="0"/>
+        <w:ind w:left="1440"/>
+        <w:rPr>
+          <w:lang w:val="en-CA"/>
+        </w:rPr>
+      </w:pPr>
+    </w:p>
+    <w:p>
+      <w:pPr>
+        <w:spacing w:after="0"/>
+        <w:ind w:left="1440"/>
+      </w:pPr>
+      <w:r>
+        <w:rPr>
+          <w:b/>
+          <w:bCs/>
+          <w:lang w:val="en-CA"/>
+        </w:rPr>
+        <w:t>Name:</w:t>
+      </w:r>
+      <w:r>
+        <w:rPr>
+          <w:lang w:val="en-CA"/>
+        </w:rPr>
+        <w:t xml:space="preserve"> </w:t>
+      </w:r>
+      <w:r>
+        <w:rPr>
+          <w:lang w:val="en-CA"/>
+        </w:rPr>
+        <w:t>Update User Score</w:t>
+      </w:r>
+      <w:r>
+        <w:rPr>
+          <w:lang w:val="en-CA"/>
+        </w:rPr>
+        <w:t xml:space="preserve"> </w:t>
+      </w:r>
+    </w:p>
+    <w:p>
+      <w:pPr>
+        <w:spacing w:after="0"/>
+        <w:ind w:left="1440"/>
+      </w:pPr>
+      <w:r>
+        <w:rPr>
+          <w:b/>
+          <w:bCs/>
+          <w:lang w:val="en-CA"/>
+        </w:rPr>
+        <w:t>Summary:</w:t>
+      </w:r>
+      <w:r>
+        <w:rPr>
+          <w:lang w:val="en-CA"/>
+        </w:rPr>
+        <w:t xml:space="preserve"> </w:t>
+      </w:r>
+      <w:r>
+        <w:rPr>
+          <w:lang w:val="en-CA"/>
+        </w:rPr>
+        <w:t xml:space="preserve">The user’s </w:t>
+      </w:r>
+      <w:r>
+        <w:rPr>
+          <w:lang w:val="en-CA"/>
+        </w:rPr>
+        <w:t>score is updated</w:t>
+      </w:r>
+    </w:p>
+    <w:p>
+      <w:pPr>
+        <w:spacing w:after="0"/>
+        <w:ind w:left="1440"/>
+      </w:pPr>
+      <w:r>
+        <w:rPr>
+          <w:b/>
+          <w:bCs/>
+          <w:lang w:val="en-CA"/>
+        </w:rPr>
+        <w:t>Actors:</w:t>
+      </w:r>
+      <w:r>
+        <w:rPr>
+          <w:lang w:val="en-CA"/>
+        </w:rPr>
+        <w:t xml:space="preserve"> </w:t>
+      </w:r>
+      <w:r>
+        <w:rPr>
+          <w:lang w:val="en-CA"/>
+        </w:rPr>
+        <w:t>Character</w:t>
+      </w:r>
+      <w:r>
+        <w:rPr>
+          <w:lang w:val="en-CA"/>
+        </w:rPr>
+        <w:t>, HUD</w:t>
+      </w:r>
+      <w:r>
+        <w:rPr>
+          <w:lang w:val="en-CA"/>
+        </w:rPr>
+        <w:t xml:space="preserve">. </w:t>
+      </w:r>
+    </w:p>
+    <w:p>
+      <w:pPr>
+        <w:spacing w:after="0"/>
+        <w:ind w:left="1440"/>
+      </w:pPr>
+      <w:r>
+        <w:rPr>
+          <w:b/>
+          <w:bCs/>
+          <w:lang w:val="en-CA"/>
+        </w:rPr>
         <w:t>Preconditions:</w:t>
       </w:r>
       <w:r>
@@ -328,7 +847,13 @@
         <w:rPr>
           <w:lang w:val="en-CA"/>
         </w:rPr>
-        <w:t>Calculator has been initialized</w:t>
+        <w:t>Game must have</w:t>
+      </w:r>
+      <w:r>
+        <w:rPr>
+          <w:lang w:val="en-CA"/>
+        </w:rPr>
+        <w:t xml:space="preserve"> been initialized</w:t>
       </w:r>
       <w:r>
         <w:rPr>
@@ -368,7 +893,23 @@
           <w:bCs/>
           <w:lang w:val="en-CA"/>
         </w:rPr>
-        <w:t>Step 1:</w:t>
+        <w:t xml:space="preserve">Step </w:t>
+      </w:r>
+      <w:r>
+        <w:rPr>
+          <w:b/>
+          <w:bCs/>
+          <w:lang w:val="en-CA"/>
+        </w:rPr>
+        <w:t>1</w:t>
+      </w:r>
+      <w:r>
+        <w:rPr>
+          <w:b/>
+          <w:bCs/>
+          <w:lang w:val="en-CA"/>
+        </w:rPr>
+        <w:t>:</w:t>
       </w:r>
       <w:r>
         <w:rPr>
@@ -380,7 +921,329 @@
         <w:rPr>
           <w:lang w:val="en-CA"/>
         </w:rPr>
-        <w:t>Accept input of first number</w:t>
+        <w:t>Character Tells how many points should be added</w:t>
+      </w:r>
+      <w:r>
+        <w:rPr>
+          <w:lang w:val="en-CA"/>
+        </w:rPr>
+        <w:t xml:space="preserve"> / removed</w:t>
+      </w:r>
+    </w:p>
+    <w:p>
+      <w:pPr>
+        <w:spacing w:after="0"/>
+        <w:ind w:left="2160"/>
+        <w:rPr>
+          <w:b/>
+          <w:bCs/>
+          <w:lang w:val="en-CA"/>
+        </w:rPr>
+      </w:pPr>
+      <w:r>
+        <w:rPr>
+          <w:b/>
+          <w:bCs/>
+          <w:lang w:val="en-CA"/>
+        </w:rPr>
+        <w:t xml:space="preserve">Step </w:t>
+      </w:r>
+      <w:r>
+        <w:rPr>
+          <w:b/>
+          <w:bCs/>
+          <w:lang w:val="en-CA"/>
+        </w:rPr>
+        <w:t>2</w:t>
+      </w:r>
+      <w:r>
+        <w:rPr>
+          <w:b/>
+          <w:bCs/>
+          <w:lang w:val="en-CA"/>
+        </w:rPr>
+        <w:t>:</w:t>
+      </w:r>
+      <w:r>
+        <w:rPr>
+          <w:bCs/>
+          <w:lang w:val="en-CA"/>
+        </w:rPr>
+        <w:t xml:space="preserve"> Total points are written to disk</w:t>
+      </w:r>
+    </w:p>
+    <w:p>
+      <w:pPr>
+        <w:spacing w:after="0"/>
+        <w:ind w:left="2160"/>
+      </w:pPr>
+      <w:r>
+        <w:rPr>
+          <w:b/>
+          <w:bCs/>
+          <w:lang w:val="en-CA"/>
+        </w:rPr>
+        <w:t>Step 3:</w:t>
+      </w:r>
+      <w:r>
+        <w:t xml:space="preserve"> T</w:t>
+      </w:r>
+      <w:r>
+        <w:t xml:space="preserve">otal points are </w:t>
+      </w:r>
+      <w:r>
+        <w:t>sent</w:t>
+      </w:r>
+      <w:r>
+        <w:t xml:space="preserve"> to HUD</w:t>
+      </w:r>
+    </w:p>
+    <w:p>
+      <w:pPr>
+        <w:spacing w:after="0"/>
+        <w:ind w:left="1440"/>
+      </w:pPr>
+      <w:r>
+        <w:rPr>
+          <w:b/>
+          <w:bCs/>
+          <w:lang w:val="en-CA"/>
+        </w:rPr>
+        <w:t>Exceptions:</w:t>
+      </w:r>
+      <w:r>
+        <w:rPr>
+          <w:lang w:val="en-CA"/>
+        </w:rPr>
+        <w:t xml:space="preserve"> </w:t>
+      </w:r>
+    </w:p>
+    <w:p>
+      <w:pPr>
+        <w:spacing w:after="0"/>
+        <w:ind w:left="2160"/>
+        <w:rPr>
+          <w:lang w:val="en-CA"/>
+        </w:rPr>
+      </w:pPr>
+      <w:r>
+        <w:rPr>
+          <w:b/>
+          <w:bCs/>
+          <w:lang w:val="en-CA"/>
+        </w:rPr>
+        <w:t xml:space="preserve">Step </w:t>
+      </w:r>
+      <w:r>
+        <w:rPr>
+          <w:b/>
+          <w:bCs/>
+          <w:lang w:val="en-CA"/>
+        </w:rPr>
+        <w:t>1</w:t>
+      </w:r>
+      <w:r>
+        <w:rPr>
+          <w:b/>
+          <w:bCs/>
+          <w:lang w:val="en-CA"/>
+        </w:rPr>
+        <w:t>:</w:t>
+      </w:r>
+      <w:r>
+        <w:rPr>
+          <w:b/>
+          <w:bCs/>
+          <w:lang w:val="en-CA"/>
+        </w:rPr>
+        <w:t xml:space="preserve"> </w:t>
+      </w:r>
+      <w:r>
+        <w:rPr>
+          <w:bCs/>
+          <w:lang w:val="en-CA"/>
+        </w:rPr>
+        <w:t>Character removes more points than are available, return 0;</w:t>
+      </w:r>
+    </w:p>
+    <w:p>
+      <w:pPr>
+        <w:spacing w:after="0"/>
+        <w:ind w:left="1440"/>
+      </w:pPr>
+      <w:r>
+        <w:rPr>
+          <w:b/>
+          <w:bCs/>
+          <w:lang w:val="en-CA"/>
+        </w:rPr>
+        <w:t>Post conditions:</w:t>
+      </w:r>
+      <w:r>
+        <w:rPr>
+          <w:lang w:val="en-CA"/>
+        </w:rPr>
+        <w:t xml:space="preserve"> </w:t>
+      </w:r>
+      <w:r>
+        <w:rPr>
+          <w:lang w:val="en-CA"/>
+        </w:rPr>
+        <w:t>Data is written to disk</w:t>
+      </w:r>
+    </w:p>
+    <w:p>
+      <w:pPr>
+        <w:spacing w:after="0"/>
+        <w:ind w:left="1440"/>
+      </w:pPr>
+      <w:r>
+        <w:rPr>
+          <w:b/>
+          <w:bCs/>
+          <w:lang w:val="en-CA"/>
+        </w:rPr>
+        <w:t>Priority:</w:t>
+      </w:r>
+      <w:r>
+        <w:rPr>
+          <w:lang w:val="en-CA"/>
+        </w:rPr>
+        <w:t xml:space="preserve"> 2*</w:t>
+      </w:r>
+    </w:p>
+    <w:p>
+      <w:pPr>
+        <w:spacing w:after="0"/>
+        <w:ind w:left="1440"/>
+        <w:rPr>
+          <w:lang w:val="en-CA"/>
+        </w:rPr>
+      </w:pPr>
+      <w:r>
+        <w:rPr>
+          <w:b/>
+          <w:bCs/>
+          <w:lang w:val="en-CA"/>
+        </w:rPr>
+        <w:t>ID:</w:t>
+      </w:r>
+      <w:r>
+        <w:rPr>
+          <w:lang w:val="en-CA"/>
+        </w:rPr>
+        <w:t xml:space="preserve"> C</w:t>
+      </w:r>
+      <w:r>
+        <w:rPr>
+          <w:lang w:val="en-CA"/>
+        </w:rPr>
+        <w:t>0</w:t>
+      </w:r>
+      <w:r>
+        <w:rPr>
+          <w:lang w:val="en-CA"/>
+        </w:rPr>
+        <w:t>2</w:t>
+      </w:r>
+      <w:r>
+        <w:rPr>
+          <w:lang w:val="en-CA"/>
+        </w:rPr>
+        <w:t xml:space="preserve"> </w:t>
+      </w:r>
+    </w:p>
+    <w:p>
+      <w:pPr>
+        <w:spacing w:after="0"/>
+        <w:ind w:left="1440"/>
+        <w:rPr>
+          <w:lang w:val="en-CA"/>
+        </w:rPr>
+      </w:pPr>
+    </w:p>
+    <w:p>
+      <w:pPr>
+        <w:spacing w:after="0"/>
+        <w:ind w:left="1440"/>
+      </w:pPr>
+      <w:r>
+        <w:rPr>
+          <w:b/>
+          <w:bCs/>
+          <w:lang w:val="en-CA"/>
+        </w:rPr>
+        <w:t>Name:</w:t>
+      </w:r>
+      <w:r>
+        <w:rPr>
+          <w:lang w:val="en-CA"/>
+        </w:rPr>
+        <w:t xml:space="preserve"> </w:t>
+      </w:r>
+      <w:r>
+        <w:rPr>
+          <w:lang w:val="en-CA"/>
+        </w:rPr>
+        <w:t>Load</w:t>
+      </w:r>
+      <w:r>
+        <w:rPr>
+          <w:lang w:val="en-CA"/>
+        </w:rPr>
+        <w:t xml:space="preserve"> User Score</w:t>
+      </w:r>
+      <w:r>
+        <w:rPr>
+          <w:lang w:val="en-CA"/>
+        </w:rPr>
+        <w:t xml:space="preserve"> </w:t>
+      </w:r>
+    </w:p>
+    <w:p>
+      <w:pPr>
+        <w:spacing w:after="0"/>
+        <w:ind w:left="1440"/>
+      </w:pPr>
+      <w:r>
+        <w:rPr>
+          <w:b/>
+          <w:bCs/>
+          <w:lang w:val="en-CA"/>
+        </w:rPr>
+        <w:t>Summary:</w:t>
+      </w:r>
+      <w:r>
+        <w:rPr>
+          <w:lang w:val="en-CA"/>
+        </w:rPr>
+        <w:t xml:space="preserve"> return User Score</w:t>
+      </w:r>
+    </w:p>
+    <w:p>
+      <w:pPr>
+        <w:spacing w:after="0"/>
+        <w:ind w:left="1440"/>
+      </w:pPr>
+      <w:r>
+        <w:rPr>
+          <w:b/>
+          <w:bCs/>
+          <w:lang w:val="en-CA"/>
+        </w:rPr>
+        <w:t>Actors:</w:t>
+      </w:r>
+      <w:r>
+        <w:rPr>
+          <w:lang w:val="en-CA"/>
+        </w:rPr>
+        <w:t xml:space="preserve"> </w:t>
+      </w:r>
+      <w:r>
+        <w:rPr>
+          <w:lang w:val="en-CA"/>
+        </w:rPr>
+        <w:t>HUD</w:t>
       </w:r>
       <w:r>
         <w:rPr>
@@ -392,6 +1255,69 @@
     <w:p>
       <w:pPr>
         <w:spacing w:after="0"/>
+        <w:ind w:left="1440"/>
+      </w:pPr>
+      <w:r>
+        <w:rPr>
+          <w:b/>
+          <w:bCs/>
+          <w:lang w:val="en-CA"/>
+        </w:rPr>
+        <w:t>Preconditions:</w:t>
+      </w:r>
+      <w:r>
+        <w:rPr>
+          <w:lang w:val="en-CA"/>
+        </w:rPr>
+        <w:t xml:space="preserve"> </w:t>
+      </w:r>
+      <w:r>
+        <w:rPr>
+          <w:lang w:val="en-CA"/>
+        </w:rPr>
+        <w:t>Game must have</w:t>
+      </w:r>
+      <w:r>
+        <w:rPr>
+          <w:lang w:val="en-CA"/>
+        </w:rPr>
+        <w:t xml:space="preserve"> been initialized</w:t>
+      </w:r>
+      <w:r>
+        <w:rPr>
+          <w:lang w:val="en-CA"/>
+        </w:rPr>
+        <w:t xml:space="preserve">. </w:t>
+      </w:r>
+    </w:p>
+    <w:p>
+      <w:pPr>
+        <w:spacing w:after="0"/>
+        <w:ind w:left="1440"/>
+        <w:rPr>
+          <w:b/>
+          <w:bCs/>
+          <w:lang w:val="en-CA"/>
+        </w:rPr>
+      </w:pPr>
+      <w:r>
+        <w:rPr>
+          <w:b/>
+          <w:bCs/>
+          <w:lang w:val="en-CA"/>
+        </w:rPr>
+        <w:t>Basic sequence:</w:t>
+      </w:r>
+      <w:r>
+        <w:rPr>
+          <w:lang w:val="en-CA"/>
+        </w:rPr>
+        <w:t xml:space="preserve"> </w:t>
+      </w:r>
+    </w:p>
+    <w:p>
+      <w:pPr>
+        <w:spacing w:after="0"/>
         <w:ind w:left="2160"/>
       </w:pPr>
       <w:r>
@@ -400,7 +1326,43 @@
           <w:bCs/>
           <w:lang w:val="en-CA"/>
         </w:rPr>
-        <w:t>Step 2:</w:t>
+        <w:t xml:space="preserve">Step </w:t>
+      </w:r>
+      <w:r>
+        <w:rPr>
+          <w:b/>
+          <w:bCs/>
+          <w:lang w:val="en-CA"/>
+        </w:rPr>
+        <w:t>1</w:t>
+      </w:r>
+      <w:r>
+        <w:rPr>
+          <w:b/>
+          <w:bCs/>
+          <w:lang w:val="en-CA"/>
+        </w:rPr>
+        <w:t>:</w:t>
+      </w:r>
+      <w:r>
+        <w:t xml:space="preserve"> Total points are </w:t>
+      </w:r>
+      <w:r>
+        <w:t>returned</w:t>
+      </w:r>
+    </w:p>
+    <w:p>
+      <w:pPr>
+        <w:spacing w:after="0"/>
+        <w:ind w:left="1440"/>
+      </w:pPr>
+      <w:r>
+        <w:rPr>
+          <w:b/>
+          <w:bCs/>
+          <w:lang w:val="en-CA"/>
+        </w:rPr>
+        <w:t>Exceptions:</w:t>
       </w:r>
       <w:r>
         <w:rPr>
@@ -408,18 +1370,317 @@
         </w:rPr>
         <w:t xml:space="preserve"> </w:t>
       </w:r>
-      <w:r>
-        <w:rPr>
-          <w:lang w:val="en-CA"/>
-        </w:rPr>
-        <w:t>Continue to accept numbers until [calculate] is entered.</w:t>
-      </w:r>
-      <w:r>
-        <w:rPr>
+    </w:p>
+    <w:p>
+      <w:pPr>
+        <w:spacing w:after="0"/>
+        <w:ind w:left="2160"/>
+        <w:rPr>
+          <w:lang w:val="en-CA"/>
+        </w:rPr>
+      </w:pPr>
+      <w:r>
+        <w:rPr>
+          <w:b/>
+          <w:bCs/>
+          <w:lang w:val="en-CA"/>
+        </w:rPr>
+        <w:t xml:space="preserve">Step </w:t>
+      </w:r>
+      <w:r>
+        <w:rPr>
+          <w:b/>
+          <w:bCs/>
+          <w:lang w:val="en-CA"/>
+        </w:rPr>
+        <w:t>1</w:t>
+      </w:r>
+      <w:r>
+        <w:rPr>
+          <w:b/>
+          <w:bCs/>
+          <w:lang w:val="en-CA"/>
+        </w:rPr>
+        <w:t>:</w:t>
+      </w:r>
+      <w:r>
+        <w:rPr>
+          <w:b/>
+          <w:bCs/>
           <w:lang w:val="en-CA"/>
         </w:rPr>
         <w:t xml:space="preserve"> </w:t>
       </w:r>
+      <w:r>
+        <w:rPr>
+          <w:bCs/>
+          <w:lang w:val="en-CA"/>
+        </w:rPr>
+        <w:t>Character removes more points than are available, return 0;</w:t>
+      </w:r>
+    </w:p>
+    <w:p>
+      <w:pPr>
+        <w:spacing w:after="0"/>
+        <w:ind w:left="1440"/>
+      </w:pPr>
+      <w:r>
+        <w:rPr>
+          <w:b/>
+          <w:bCs/>
+          <w:lang w:val="en-CA"/>
+        </w:rPr>
+        <w:t>Post conditions:</w:t>
+      </w:r>
+      <w:r>
+        <w:rPr>
+          <w:lang w:val="en-CA"/>
+        </w:rPr>
+        <w:t xml:space="preserve"> </w:t>
+      </w:r>
+      <w:r>
+        <w:rPr>
+          <w:lang w:val="en-CA"/>
+        </w:rPr>
+        <w:t xml:space="preserve">Data </w:t>
+      </w:r>
+      <w:r>
+        <w:rPr>
+          <w:lang w:val="en-CA"/>
+        </w:rPr>
+        <w:t>is sent to HUD</w:t>
+      </w:r>
+    </w:p>
+    <w:p>
+      <w:pPr>
+        <w:spacing w:after="0"/>
+        <w:ind w:left="1440"/>
+      </w:pPr>
+      <w:r>
+        <w:rPr>
+          <w:b/>
+          <w:bCs/>
+          <w:lang w:val="en-CA"/>
+        </w:rPr>
+        <w:t>Priority:</w:t>
+      </w:r>
+      <w:r>
+        <w:rPr>
+          <w:lang w:val="en-CA"/>
+        </w:rPr>
+        <w:t xml:space="preserve"> 2*</w:t>
+      </w:r>
+    </w:p>
+    <w:p>
+      <w:pPr>
+        <w:spacing w:after="0"/>
+        <w:ind w:left="1440"/>
+      </w:pPr>
+      <w:r>
+        <w:rPr>
+          <w:b/>
+          <w:bCs/>
+          <w:lang w:val="en-CA"/>
+        </w:rPr>
+        <w:t>ID:</w:t>
+      </w:r>
+      <w:r>
+        <w:rPr>
+          <w:lang w:val="en-CA"/>
+        </w:rPr>
+        <w:t xml:space="preserve"> C</w:t>
+      </w:r>
+      <w:r>
+        <w:rPr>
+          <w:lang w:val="en-CA"/>
+        </w:rPr>
+        <w:t>0</w:t>
+      </w:r>
+      <w:r>
+        <w:rPr>
+          <w:lang w:val="en-CA"/>
+        </w:rPr>
+        <w:t>3</w:t>
+      </w:r>
+      <w:r>
+        <w:rPr>
+          <w:lang w:val="en-CA"/>
+        </w:rPr>
+        <w:t xml:space="preserve"> </w:t>
+      </w:r>
+    </w:p>
+    <w:p>
+      <w:pPr>
+        <w:spacing w:after="0"/>
+        <w:ind w:left="1440"/>
+      </w:pPr>
+    </w:p>
+    <w:p>
+      <w:pPr>
+        <w:spacing w:after="0"/>
+        <w:ind w:left="1440"/>
+      </w:pPr>
+    </w:p>
+    <w:p>
+      <w:pPr>
+        <w:spacing w:after="0"/>
+        <w:ind w:left="1440"/>
+      </w:pPr>
+      <w:r>
+        <w:rPr>
+          <w:b/>
+          <w:bCs/>
+          <w:lang w:val="en-CA"/>
+        </w:rPr>
+        <w:t>Name:</w:t>
+      </w:r>
+      <w:r>
+        <w:rPr>
+          <w:lang w:val="en-CA"/>
+        </w:rPr>
+        <w:t xml:space="preserve"> </w:t>
+      </w:r>
+      <w:r>
+        <w:rPr>
+          <w:lang w:val="en-CA"/>
+        </w:rPr>
+        <w:t xml:space="preserve">Level marked as </w:t>
+      </w:r>
+      <w:r>
+        <w:rPr>
+          <w:lang w:val="en-CA"/>
+        </w:rPr>
+        <w:t>Completed</w:t>
+      </w:r>
+      <w:r>
+        <w:rPr>
+          <w:lang w:val="en-CA"/>
+        </w:rPr>
+        <w:t xml:space="preserve"> </w:t>
+      </w:r>
+    </w:p>
+    <w:p>
+      <w:pPr>
+        <w:spacing w:after="0"/>
+        <w:ind w:left="1440"/>
+      </w:pPr>
+      <w:r>
+        <w:rPr>
+          <w:b/>
+          <w:bCs/>
+          <w:lang w:val="en-CA"/>
+        </w:rPr>
+        <w:t>Summary:</w:t>
+      </w:r>
+      <w:r>
+        <w:rPr>
+          <w:lang w:val="en-CA"/>
+        </w:rPr>
+        <w:t xml:space="preserve"> </w:t>
+      </w:r>
+      <w:r>
+        <w:rPr>
+          <w:lang w:val="en-CA"/>
+        </w:rPr>
+        <w:t>The users completes a level and can now access the next level</w:t>
+      </w:r>
+      <w:r>
+        <w:rPr>
+          <w:lang w:val="en-CA"/>
+        </w:rPr>
+        <w:t xml:space="preserve">. </w:t>
+      </w:r>
+    </w:p>
+    <w:p>
+      <w:pPr>
+        <w:spacing w:after="0"/>
+        <w:ind w:left="1440"/>
+      </w:pPr>
+      <w:r>
+        <w:rPr>
+          <w:b/>
+          <w:bCs/>
+          <w:lang w:val="en-CA"/>
+        </w:rPr>
+        <w:t>Actors:</w:t>
+      </w:r>
+      <w:r>
+        <w:rPr>
+          <w:lang w:val="en-CA"/>
+        </w:rPr>
+        <w:t xml:space="preserve"> </w:t>
+      </w:r>
+      <w:r>
+        <w:rPr>
+          <w:lang w:val="en-CA"/>
+        </w:rPr>
+        <w:t>Character</w:t>
+      </w:r>
+      <w:r>
+        <w:rPr>
+          <w:lang w:val="en-CA"/>
+        </w:rPr>
+        <w:t xml:space="preserve">. </w:t>
+      </w:r>
+    </w:p>
+    <w:p>
+      <w:pPr>
+        <w:spacing w:after="0"/>
+        <w:ind w:left="1440"/>
+      </w:pPr>
+      <w:r>
+        <w:rPr>
+          <w:b/>
+          <w:bCs/>
+          <w:lang w:val="en-CA"/>
+        </w:rPr>
+        <w:t>Preconditions:</w:t>
+      </w:r>
+      <w:r>
+        <w:rPr>
+          <w:lang w:val="en-CA"/>
+        </w:rPr>
+        <w:t xml:space="preserve"> </w:t>
+      </w:r>
+      <w:r>
+        <w:rPr>
+          <w:lang w:val="en-CA"/>
+        </w:rPr>
+        <w:t>previous level</w:t>
+      </w:r>
+      <w:r>
+        <w:rPr>
+          <w:lang w:val="en-CA"/>
+        </w:rPr>
+        <w:t xml:space="preserve"> must have been completed</w:t>
+      </w:r>
+      <w:r>
+        <w:rPr>
+          <w:lang w:val="en-CA"/>
+        </w:rPr>
+        <w:t xml:space="preserve"> </w:t>
+      </w:r>
+    </w:p>
+    <w:p>
+      <w:pPr>
+        <w:spacing w:after="0"/>
+        <w:ind w:left="1440"/>
+      </w:pPr>
+      <w:r>
+        <w:rPr>
+          <w:b/>
+          <w:bCs/>
+          <w:lang w:val="en-CA"/>
+        </w:rPr>
+        <w:lastRenderedPageBreak/>
+        <w:t>Basic sequence:</w:t>
+      </w:r>
+      <w:r>
+        <w:rPr>
+          <w:lang w:val="en-CA"/>
+        </w:rPr>
+        <w:t xml:space="preserve"> </w:t>
+      </w:r>
     </w:p>
     <w:p>
       <w:pPr>
@@ -432,19 +1693,299 @@
           <w:bCs/>
           <w:lang w:val="en-CA"/>
         </w:rPr>
-        <w:t>Step 3:</w:t>
-      </w:r>
-      <w:r>
-        <w:rPr>
-          <w:lang w:val="en-CA"/>
-        </w:rPr>
+        <w:t xml:space="preserve">Step </w:t>
+      </w:r>
+      <w:r>
+        <w:rPr>
+          <w:b/>
+          <w:bCs/>
+          <w:lang w:val="en-CA"/>
+        </w:rPr>
+        <w:t>1</w:t>
+      </w:r>
+      <w:r>
+        <w:rPr>
+          <w:b/>
+          <w:bCs/>
+          <w:lang w:val="en-CA"/>
+        </w:rPr>
+        <w:t>:</w:t>
+      </w:r>
+      <w:r>
         <w:t xml:space="preserve"> </w:t>
       </w:r>
       <w:r>
-        <w:rPr>
-          <w:lang w:val="en-CA"/>
-        </w:rPr>
-        <w:t>Accept calculate command</w:t>
+        <w:t>C</w:t>
+      </w:r>
+      <w:r>
+        <w:t>ompleted levels returned by Character</w:t>
+      </w:r>
+    </w:p>
+    <w:p>
+      <w:pPr>
+        <w:spacing w:after="0"/>
+        <w:ind w:left="1440"/>
+      </w:pPr>
+      <w:r>
+        <w:rPr>
+          <w:b/>
+          <w:bCs/>
+          <w:lang w:val="en-CA"/>
+        </w:rPr>
+        <w:t>Exceptions:</w:t>
+      </w:r>
+      <w:r>
+        <w:rPr>
+          <w:lang w:val="en-CA"/>
+        </w:rPr>
+        <w:t xml:space="preserve"> </w:t>
+      </w:r>
+    </w:p>
+    <w:p>
+      <w:pPr>
+        <w:spacing w:after="0"/>
+        <w:ind w:left="2160"/>
+        <w:rPr>
+          <w:lang w:val="en-CA"/>
+        </w:rPr>
+      </w:pPr>
+      <w:r>
+        <w:rPr>
+          <w:b/>
+          <w:bCs/>
+          <w:lang w:val="en-CA"/>
+        </w:rPr>
+        <w:t xml:space="preserve">Step </w:t>
+      </w:r>
+      <w:r>
+        <w:rPr>
+          <w:b/>
+          <w:bCs/>
+          <w:lang w:val="en-CA"/>
+        </w:rPr>
+        <w:t>1</w:t>
+      </w:r>
+      <w:r>
+        <w:rPr>
+          <w:b/>
+          <w:bCs/>
+          <w:lang w:val="en-CA"/>
+        </w:rPr>
+        <w:t>:</w:t>
+      </w:r>
+      <w:r>
+        <w:rPr>
+          <w:b/>
+          <w:bCs/>
+          <w:lang w:val="en-CA"/>
+        </w:rPr>
+        <w:t xml:space="preserve"> </w:t>
+      </w:r>
+      <w:r>
+        <w:rPr>
+          <w:bCs/>
+          <w:lang w:val="en-CA"/>
+        </w:rPr>
+        <w:t xml:space="preserve">Level 1 is </w:t>
+      </w:r>
+      <w:r>
+        <w:rPr>
+          <w:bCs/>
+          <w:lang w:val="en-CA"/>
+        </w:rPr>
+        <w:t>not marked as available, return level 1 is available</w:t>
+      </w:r>
+      <w:r>
+        <w:rPr>
+          <w:lang w:val="en-CA"/>
+        </w:rPr>
+        <w:t xml:space="preserve"> </w:t>
+      </w:r>
+    </w:p>
+    <w:p>
+      <w:pPr>
+        <w:spacing w:after="0"/>
+        <w:ind w:left="1440"/>
+      </w:pPr>
+      <w:r>
+        <w:rPr>
+          <w:b/>
+          <w:bCs/>
+          <w:lang w:val="en-CA"/>
+        </w:rPr>
+        <w:t>Post conditions:</w:t>
+      </w:r>
+      <w:r>
+        <w:rPr>
+          <w:lang w:val="en-CA"/>
+        </w:rPr>
+        <w:t xml:space="preserve"> </w:t>
+      </w:r>
+      <w:r>
+        <w:rPr>
+          <w:lang w:val="en-CA"/>
+        </w:rPr>
+        <w:t>Data is written to disk</w:t>
+      </w:r>
+    </w:p>
+    <w:p>
+      <w:pPr>
+        <w:spacing w:after="0"/>
+        <w:ind w:left="1440"/>
+      </w:pPr>
+      <w:r>
+        <w:rPr>
+          <w:b/>
+          <w:bCs/>
+          <w:lang w:val="en-CA"/>
+        </w:rPr>
+        <w:t>Priority:</w:t>
+      </w:r>
+      <w:r>
+        <w:rPr>
+          <w:lang w:val="en-CA"/>
+        </w:rPr>
+        <w:t xml:space="preserve"> </w:t>
+      </w:r>
+      <w:r>
+        <w:rPr>
+          <w:lang w:val="en-CA"/>
+        </w:rPr>
+        <w:t>1</w:t>
+      </w:r>
+      <w:r>
+        <w:rPr>
+          <w:lang w:val="en-CA"/>
+        </w:rPr>
+        <w:t>*</w:t>
+      </w:r>
+    </w:p>
+    <w:p>
+      <w:pPr>
+        <w:spacing w:after="0"/>
+        <w:ind w:left="1440"/>
+      </w:pPr>
+      <w:r>
+        <w:rPr>
+          <w:b/>
+          <w:bCs/>
+          <w:lang w:val="en-CA"/>
+        </w:rPr>
+        <w:t>ID:</w:t>
+      </w:r>
+      <w:r>
+        <w:rPr>
+          <w:lang w:val="en-CA"/>
+        </w:rPr>
+        <w:t xml:space="preserve"> C</w:t>
+      </w:r>
+      <w:r>
+        <w:rPr>
+          <w:lang w:val="en-CA"/>
+        </w:rPr>
+        <w:t>0</w:t>
+      </w:r>
+      <w:r>
+        <w:rPr>
+          <w:lang w:val="en-CA"/>
+        </w:rPr>
+        <w:t>4</w:t>
+      </w:r>
+    </w:p>
+    <w:p>
+      <w:pPr>
+        <w:spacing w:after="0"/>
+        <w:ind w:left="1440"/>
+      </w:pPr>
+    </w:p>
+    <w:p>
+      <w:pPr>
+        <w:spacing w:after="0"/>
+        <w:ind w:left="1440"/>
+      </w:pPr>
+      <w:r>
+        <w:rPr>
+          <w:b/>
+          <w:bCs/>
+          <w:lang w:val="en-CA"/>
+        </w:rPr>
+        <w:t>Name:</w:t>
+      </w:r>
+      <w:r>
+        <w:rPr>
+          <w:lang w:val="en-CA"/>
+        </w:rPr>
+        <w:t xml:space="preserve"> </w:t>
+      </w:r>
+      <w:r>
+        <w:rPr>
+          <w:lang w:val="en-CA"/>
+        </w:rPr>
+        <w:t>Update Remote Score server</w:t>
+      </w:r>
+      <w:r>
+        <w:rPr>
+          <w:lang w:val="en-CA"/>
+        </w:rPr>
+        <w:t xml:space="preserve"> </w:t>
+      </w:r>
+    </w:p>
+    <w:p>
+      <w:pPr>
+        <w:spacing w:after="0"/>
+        <w:ind w:left="1440"/>
+      </w:pPr>
+      <w:r>
+        <w:rPr>
+          <w:b/>
+          <w:bCs/>
+          <w:lang w:val="en-CA"/>
+        </w:rPr>
+        <w:t>Summary:</w:t>
+      </w:r>
+      <w:r>
+        <w:rPr>
+          <w:lang w:val="en-CA"/>
+        </w:rPr>
+        <w:t xml:space="preserve"> </w:t>
+      </w:r>
+      <w:r>
+        <w:rPr>
+          <w:lang w:val="en-CA"/>
+        </w:rPr>
+        <w:t>The user’s</w:t>
+      </w:r>
+      <w:r>
+        <w:rPr>
+          <w:lang w:val="en-CA"/>
+        </w:rPr>
+        <w:t xml:space="preserve"> score is sent to the remote score server</w:t>
+      </w:r>
+    </w:p>
+    <w:p>
+      <w:pPr>
+        <w:spacing w:after="0"/>
+        <w:ind w:left="1440"/>
+      </w:pPr>
+      <w:r>
+        <w:rPr>
+          <w:b/>
+          <w:bCs/>
+          <w:lang w:val="en-CA"/>
+        </w:rPr>
+        <w:t>Actors:</w:t>
+      </w:r>
+      <w:r>
+        <w:rPr>
+          <w:lang w:val="en-CA"/>
+        </w:rPr>
+        <w:t xml:space="preserve"> </w:t>
+      </w:r>
+      <w:r>
+        <w:rPr>
+          <w:lang w:val="en-CA"/>
+        </w:rPr>
+        <w:t>Remote Score Server</w:t>
       </w:r>
       <w:r>
         <w:rPr>
@@ -456,6 +1997,58 @@
     <w:p>
       <w:pPr>
         <w:spacing w:after="0"/>
+        <w:ind w:left="1440"/>
+      </w:pPr>
+      <w:r>
+        <w:rPr>
+          <w:b/>
+          <w:bCs/>
+          <w:lang w:val="en-CA"/>
+        </w:rPr>
+        <w:t>Preconditions:</w:t>
+      </w:r>
+      <w:r>
+        <w:rPr>
+          <w:lang w:val="en-CA"/>
+        </w:rPr>
+        <w:t xml:space="preserve"> </w:t>
+      </w:r>
+      <w:r>
+        <w:rPr>
+          <w:lang w:val="en-CA"/>
+        </w:rPr>
+        <w:t>User profile must have been created</w:t>
+      </w:r>
+      <w:r>
+        <w:rPr>
+          <w:lang w:val="en-CA"/>
+        </w:rPr>
+        <w:t xml:space="preserve">. </w:t>
+      </w:r>
+    </w:p>
+    <w:p>
+      <w:pPr>
+        <w:spacing w:after="0"/>
+        <w:ind w:left="1440"/>
+      </w:pPr>
+      <w:r>
+        <w:rPr>
+          <w:b/>
+          <w:bCs/>
+          <w:lang w:val="en-CA"/>
+        </w:rPr>
+        <w:t>Basic sequence:</w:t>
+      </w:r>
+      <w:r>
+        <w:rPr>
+          <w:lang w:val="en-CA"/>
+        </w:rPr>
+        <w:t xml:space="preserve"> </w:t>
+      </w:r>
+    </w:p>
+    <w:p>
+      <w:pPr>
+        <w:spacing w:after="0"/>
         <w:ind w:left="2160"/>
       </w:pPr>
       <w:r>
@@ -464,25 +2057,62 @@
           <w:bCs/>
           <w:lang w:val="en-CA"/>
         </w:rPr>
-        <w:t>Step 4:</w:t>
-      </w:r>
-      <w:r>
-        <w:rPr>
-          <w:lang w:val="en-CA"/>
-        </w:rPr>
+        <w:t xml:space="preserve">Step </w:t>
+      </w:r>
+      <w:r>
+        <w:rPr>
+          <w:b/>
+          <w:bCs/>
+          <w:lang w:val="en-CA"/>
+        </w:rPr>
+        <w:t>1</w:t>
+      </w:r>
+      <w:r>
+        <w:rPr>
+          <w:b/>
+          <w:bCs/>
+          <w:lang w:val="en-CA"/>
+        </w:rPr>
+        <w:t>:</w:t>
+      </w:r>
+      <w:r>
         <w:t xml:space="preserve"> </w:t>
       </w:r>
       <w:r>
-        <w:rPr>
-          <w:lang w:val="en-CA"/>
-        </w:rPr>
-        <w:t>Calculate and show result</w:t>
-      </w:r>
-      <w:r>
-        <w:rPr>
-          <w:lang w:val="en-CA"/>
-        </w:rPr>
-        <w:t xml:space="preserve">. </w:t>
+        <w:t>Load User score</w:t>
+      </w:r>
+    </w:p>
+    <w:p>
+      <w:pPr>
+        <w:spacing w:after="0"/>
+        <w:ind w:left="2160"/>
+      </w:pPr>
+      <w:r>
+        <w:rPr>
+          <w:b/>
+          <w:bCs/>
+          <w:lang w:val="en-CA"/>
+        </w:rPr>
+        <w:t xml:space="preserve">Step </w:t>
+      </w:r>
+      <w:r>
+        <w:rPr>
+          <w:b/>
+          <w:bCs/>
+          <w:lang w:val="en-CA"/>
+        </w:rPr>
+        <w:t>2</w:t>
+      </w:r>
+      <w:r>
+        <w:rPr>
+          <w:b/>
+          <w:bCs/>
+          <w:lang w:val="en-CA"/>
+        </w:rPr>
+        <w:t>:</w:t>
+      </w:r>
+      <w:r>
+        <w:t xml:space="preserve"> Send updated scores to Score server</w:t>
       </w:r>
     </w:p>
     <w:p>
@@ -509,6 +2139,9 @@
       <w:pPr>
         <w:spacing w:after="0"/>
         <w:ind w:left="2160"/>
+        <w:rPr>
+          <w:lang w:val="en-CA"/>
+        </w:rPr>
       </w:pPr>
       <w:r>
         <w:rPr>
@@ -544,43 +2177,21 @@
         <w:rPr>
           <w:lang w:val="en-CA"/>
         </w:rPr>
-        <w:t>[calculate] is pressed before any input: Display 0</w:t>
-      </w:r>
-      <w:r>
-        <w:rPr>
-          <w:lang w:val="en-CA"/>
-        </w:rPr>
-        <w:t xml:space="preserve">. </w:t>
-      </w:r>
-    </w:p>
-    <w:p>
-      <w:pPr>
-        <w:spacing w:after="0"/>
-        <w:ind w:left="2160"/>
-      </w:pPr>
-      <w:r>
-        <w:rPr>
-          <w:b/>
-          <w:bCs/>
-          <w:lang w:val="en-CA"/>
-        </w:rPr>
-        <w:t xml:space="preserve">Step </w:t>
-      </w:r>
-      <w:r>
-        <w:rPr>
-          <w:b/>
-          <w:bCs/>
-          <w:lang w:val="en-CA"/>
-        </w:rPr>
-        <w:t>2</w:t>
-      </w:r>
-      <w:r>
-        <w:rPr>
-          <w:b/>
-          <w:bCs/>
-          <w:lang w:val="en-CA"/>
-        </w:rPr>
-        <w:t>:</w:t>
+        <w:t>Score is requested even if player has never played, return 0</w:t>
+      </w:r>
+    </w:p>
+    <w:p>
+      <w:pPr>
+        <w:spacing w:after="0"/>
+        <w:ind w:left="1440"/>
+      </w:pPr>
+      <w:r>
+        <w:rPr>
+          <w:b/>
+          <w:bCs/>
+          <w:lang w:val="en-CA"/>
+        </w:rPr>
+        <w:t>Post conditions:</w:t>
       </w:r>
       <w:r>
         <w:rPr>
@@ -592,7 +2203,21 @@
         <w:rPr>
           <w:lang w:val="en-CA"/>
         </w:rPr>
-        <w:t>A button other than [calculate] or a number input is pressed: ignore input.</w:t>
+        <w:t>Send updated scores to Score Server</w:t>
+      </w:r>
+    </w:p>
+    <w:p>
+      <w:pPr>
+        <w:spacing w:after="0"/>
+        <w:ind w:left="1440"/>
+      </w:pPr>
+      <w:r>
+        <w:rPr>
+          <w:b/>
+          <w:bCs/>
+          <w:lang w:val="en-CA"/>
+        </w:rPr>
+        <w:t>Priority:</w:t>
       </w:r>
       <w:r>
         <w:rPr>
@@ -600,6 +2225,18 @@
         </w:rPr>
         <w:t xml:space="preserve"> </w:t>
       </w:r>
+      <w:r>
+        <w:rPr>
+          <w:lang w:val="en-CA"/>
+        </w:rPr>
+        <w:t>3</w:t>
+      </w:r>
+      <w:r>
+        <w:rPr>
+          <w:lang w:val="en-CA"/>
+        </w:rPr>
+        <w:t>*</w:t>
+      </w:r>
     </w:p>
     <w:p>
       <w:pPr>
@@ -612,25 +2249,25 @@
           <w:bCs/>
           <w:lang w:val="en-CA"/>
         </w:rPr>
-        <w:t>Post conditions:</w:t>
-      </w:r>
-      <w:r>
-        <w:rPr>
-          <w:lang w:val="en-CA"/>
-        </w:rPr>
-        <w:t xml:space="preserve"> </w:t>
-      </w:r>
-      <w:r>
-        <w:rPr>
-          <w:lang w:val="en-CA"/>
-        </w:rPr>
-        <w:t>Calculated value is displayed</w:t>
-      </w:r>
-      <w:r>
-        <w:rPr>
-          <w:lang w:val="en-CA"/>
-        </w:rPr>
-        <w:t xml:space="preserve">. </w:t>
+        <w:t>ID:</w:t>
+      </w:r>
+      <w:r>
+        <w:rPr>
+          <w:lang w:val="en-CA"/>
+        </w:rPr>
+        <w:t xml:space="preserve"> C</w:t>
+      </w:r>
+      <w:r>
+        <w:rPr>
+          <w:lang w:val="en-CA"/>
+        </w:rPr>
+        <w:t>0</w:t>
+      </w:r>
+      <w:r>
+        <w:rPr>
+          <w:lang w:val="en-CA"/>
+        </w:rPr>
+        <w:t>5</w:t>
       </w:r>
     </w:p>
     <w:p>
@@ -638,47 +2275,6 @@
         <w:spacing w:after="0"/>
         <w:ind w:left="1440"/>
       </w:pPr>
-      <w:r>
-        <w:rPr>
-          <w:b/>
-          <w:bCs/>
-          <w:lang w:val="en-CA"/>
-        </w:rPr>
-        <w:lastRenderedPageBreak/>
-        <w:t>Priority:</w:t>
-      </w:r>
-      <w:r>
-        <w:rPr>
-          <w:lang w:val="en-CA"/>
-        </w:rPr>
-        <w:t xml:space="preserve"> 2*</w:t>
-      </w:r>
-    </w:p>
-    <w:p>
-      <w:pPr>
-        <w:spacing w:after="0"/>
-        <w:ind w:left="1440"/>
-      </w:pPr>
-      <w:r>
-        <w:rPr>
-          <w:b/>
-          <w:bCs/>
-          <w:lang w:val="en-CA"/>
-        </w:rPr>
-        <w:t>ID:</w:t>
-      </w:r>
-      <w:r>
-        <w:rPr>
-          <w:lang w:val="en-CA"/>
-        </w:rPr>
-        <w:t xml:space="preserve"> C</w:t>
-      </w:r>
-      <w:r>
-        <w:rPr>
-          <w:lang w:val="en-CA"/>
-        </w:rPr>
-        <w:t xml:space="preserve">01 </w:t>
-      </w:r>
     </w:p>
     <w:p>
       <w:pPr>
@@ -707,10 +2303,22 @@
         </w:numPr>
       </w:pPr>
       <w:r>
-        <w:t>Data Flow diagram(s) from Level 0 to process description for your feature</w:t>
-      </w:r>
-      <w:r>
-        <w:t xml:space="preserve"> _______14</w:t>
+        <w:t>Data Flow diagram(s) from Level 0</w:t>
+      </w:r>
+      <w:r>
+        <w:t>D</w:t>
+      </w:r>
+      <w:r>
+        <w:t xml:space="preserve"> to process description for your feature</w:t>
+      </w:r>
+      <w:r>
+        <w:t xml:space="preserve"> ______</w:t>
+      </w:r>
+      <w:r>
+        <w:t>/</w:t>
+      </w:r>
+      <w:r>
+        <w:t>14</w:t>
       </w:r>
     </w:p>
     <w:p>
@@ -725,9 +2333,6 @@
       <w:pPr>
         <w:ind w:left="720"/>
       </w:pPr>
-      <w:r>
-        <w:t>Example:</w:t>
-      </w:r>
     </w:p>
     <w:p>
       <w:pPr>
@@ -742,15 +2347,24 @@
       <w:pPr>
         <w:ind w:left="720"/>
       </w:pPr>
-      <w:r>
+    </w:p>
+    <w:p>
+      <w:pPr>
+        <w:ind w:left="90"/>
         <w:rPr>
           <w:noProof/>
         </w:rPr>
+      </w:pPr>
+      <w:r>
+        <w:rPr>
+          <w:noProof/>
+        </w:rPr>
+        <w:lastRenderedPageBreak/>
         <w:drawing>
-          <wp:inline distT="0" distB="0" distL="0" distR="0" wp14:anchorId="610086CA" wp14:editId="6C3FE532">
-            <wp:extent cx="5610225" cy="4076700"/>
-            <wp:effectExtent l="0" t="0" r="9525" b="0"/>
-            <wp:docPr id="1" name="Picture 1"/>
+          <wp:inline distT="0" distB="0" distL="0" distR="0" wp14:anchorId="605EA5D5" wp14:editId="53F75F9A">
+            <wp:extent cx="5514975" cy="9042412"/>
+            <wp:effectExtent l="0" t="0" r="0" b="6350"/>
+            <wp:docPr id="7" name="Picture 7"/>
             <wp:cNvGraphicFramePr>
               <a:graphicFrameLocks xmlns:a="http://schemas.openxmlformats.org/drawingml/2006/main" noChangeAspect="1"/>
             </wp:cNvGraphicFramePr>
@@ -758,36 +2372,36 @@
               <a:graphicData uri="http://schemas.openxmlformats.org/drawingml/2006/picture">
                 <pic:pic xmlns:pic="http://schemas.openxmlformats.org/drawingml/2006/picture">
                   <pic:nvPicPr>
-                    <pic:cNvPr id="0" name="Picture 1"/>
-                    <pic:cNvPicPr>
-                      <a:picLocks noChangeAspect="1" noChangeArrowheads="1"/>
-                    </pic:cNvPicPr>
+                    <pic:cNvPr id="7" name="hands on activity 6-1 - New Page(2).png"/>
+                    <pic:cNvPicPr/>
                   </pic:nvPicPr>
-                  <pic:blipFill>
-                    <a:blip r:embed="rId6">
+                  <pic:blipFill rotWithShape="1">
+                    <a:blip r:embed="rId6" cstate="print">
                       <a:extLst>
                         <a:ext uri="{28A0092B-C50C-407E-A947-70E740481C1C}">
                           <a14:useLocalDpi xmlns:a14="http://schemas.microsoft.com/office/drawing/2010/main" val="0"/>
                         </a:ext>
                       </a:extLst>
                     </a:blip>
-                    <a:srcRect/>
-                    <a:stretch>
-                      <a:fillRect/>
-                    </a:stretch>
+                    <a:srcRect b="6481"/>
+                    <a:stretch/>
                   </pic:blipFill>
                   <pic:spPr bwMode="auto">
                     <a:xfrm>
                       <a:off x="0" y="0"/>
-                      <a:ext cx="5610225" cy="4076700"/>
+                      <a:ext cx="5527336" cy="9062680"/>
                     </a:xfrm>
                     <a:prstGeom prst="rect">
                       <a:avLst/>
                     </a:prstGeom>
-                    <a:noFill/>
                     <a:ln>
                       <a:noFill/>
                     </a:ln>
+                    <a:extLst>
+                      <a:ext uri="{53640926-AAD7-44D8-BBD7-CCE9431645EC}">
+                        <a14:shadowObscured xmlns:a14="http://schemas.microsoft.com/office/drawing/2010/main"/>
+                      </a:ext>
+                    </a:extLst>
                   </pic:spPr>
                 </pic:pic>
               </a:graphicData>
@@ -802,6 +2416,7 @@
         <w:ind w:left="1440"/>
       </w:pPr>
       <w:r>
+        <w:lastRenderedPageBreak/>
         <w:t>Process Descriptions</w:t>
       </w:r>
     </w:p>
@@ -811,7 +2426,20 @@
         <w:ind w:left="2160"/>
       </w:pPr>
       <w:r>
-        <w:t>Assign rooms*:</w:t>
+        <w:t>Manage User Profile</w:t>
+      </w:r>
+      <w:r>
+        <w:t>*:</w:t>
+      </w:r>
+    </w:p>
+    <w:p>
+      <w:pPr>
+        <w:spacing w:after="0"/>
+        <w:ind w:left="2160"/>
+      </w:pPr>
+      <w:r>
+        <w:tab/>
+        <w:t>CREATE User Profile IF Doesn’t exist</w:t>
       </w:r>
     </w:p>
     <w:p>
@@ -820,7 +2448,10 @@
         <w:ind w:left="2880"/>
       </w:pPr>
       <w:r>
-        <w:t>WHILE teacher in two places at once OR two classes in the same room</w:t>
+        <w:t xml:space="preserve">Select User </w:t>
+      </w:r>
+      <w:r>
+        <w:t>Profile IF not selected</w:t>
       </w:r>
     </w:p>
     <w:p>
@@ -829,7 +2460,10 @@
         <w:ind w:left="2880"/>
       </w:pPr>
       <w:r>
-        <w:t xml:space="preserve">     Randomly redistribute classes</w:t>
+        <w:t xml:space="preserve">Return </w:t>
+      </w:r>
+      <w:r>
+        <w:t>Available Levels IF User profile selected</w:t>
       </w:r>
     </w:p>
     <w:p>
@@ -838,22 +2472,13 @@
         <w:ind w:left="2880"/>
       </w:pPr>
       <w:r>
-        <w:t>END WHILE</w:t>
-      </w:r>
-    </w:p>
-    <w:p>
-      <w:pPr>
-        <w:spacing w:after="0"/>
-        <w:ind w:left="2160"/>
-      </w:pPr>
-      <w:r>
-        <w:rPr>
-          <w:b/>
-        </w:rPr>
-        <w:t>*Notes</w:t>
-      </w:r>
-      <w:r>
-        <w:t>: Yours should be much longer. You could use a decision tree or decision table instead if it is more appropriate.</w:t>
+        <w:t>Return User score IF User Profile selected</w:t>
+      </w:r>
+      <w:r>
+        <w:br/>
+      </w:r>
+      <w:r>
+        <w:tab/>
       </w:r>
     </w:p>
     <w:p>
@@ -865,11 +2490,16 @@
         </w:numPr>
       </w:pPr>
       <w:r>
-        <w:lastRenderedPageBreak/>
         <w:t>Acceptance Tests</w:t>
       </w:r>
       <w:r>
-        <w:t xml:space="preserve"> ________9</w:t>
+        <w:t xml:space="preserve"> ________</w:t>
+      </w:r>
+      <w:r>
+        <w:t>/</w:t>
+      </w:r>
+      <w:r>
+        <w:t>9</w:t>
       </w:r>
     </w:p>
     <w:p>
@@ -879,6 +2509,9 @@
       <w:r>
         <w:t>[Describe the inputs and outputs of the tests you will run. Ensure you cover all the boundary cases.]</w:t>
       </w:r>
+      <w:r>
+        <w:t xml:space="preserve"> </w:t>
+      </w:r>
     </w:p>
     <w:p>
       <w:pPr>
@@ -891,23 +2524,21 @@
         <w:rPr>
           <w:b/>
         </w:rPr>
-        <w:t>Example for random number generator feature</w:t>
-      </w:r>
-    </w:p>
-    <w:p>
-      <w:pPr>
-        <w:ind w:left="1440"/>
-      </w:pPr>
-      <w:r>
-        <w:t>Run feature 1000 times sending output to a file.</w:t>
-      </w:r>
-    </w:p>
-    <w:p>
-      <w:pPr>
-        <w:ind w:left="1440"/>
-      </w:pPr>
-      <w:r>
-        <w:t>The output file will have the following characteristics:</w:t>
+        <w:t>Create User Profile</w:t>
+      </w:r>
+    </w:p>
+    <w:p>
+      <w:pPr>
+        <w:ind w:left="720"/>
+      </w:pPr>
+      <w:r>
+        <w:rPr>
+          <w:b/>
+        </w:rPr>
+        <w:tab/>
+      </w:r>
+      <w:r>
+        <w:t>Create 3 User Profiles</w:t>
       </w:r>
     </w:p>
     <w:p>
@@ -915,11 +2546,11 @@
         <w:pStyle w:val="ListParagraph"/>
         <w:numPr>
           <w:ilvl w:val="0"/>
-          <w:numId w:val="3"/>
+          <w:numId w:val="4"/>
         </w:numPr>
       </w:pPr>
       <w:r>
-        <w:t>Max number: 9</w:t>
+        <w:t>Each profile has level 1 available</w:t>
       </w:r>
     </w:p>
     <w:p>
@@ -927,11 +2558,11 @@
         <w:pStyle w:val="ListParagraph"/>
         <w:numPr>
           <w:ilvl w:val="0"/>
-          <w:numId w:val="3"/>
+          <w:numId w:val="4"/>
         </w:numPr>
       </w:pPr>
       <w:r>
-        <w:t>Min number: 0</w:t>
+        <w:t>Each Profile has a score of 0 to start</w:t>
       </w:r>
     </w:p>
     <w:p>
@@ -939,11 +2570,25 @@
         <w:pStyle w:val="ListParagraph"/>
         <w:numPr>
           <w:ilvl w:val="0"/>
-          <w:numId w:val="3"/>
+          <w:numId w:val="4"/>
         </w:numPr>
       </w:pPr>
       <w:r>
-        <w:t>Each digit between 0 and 9 appears at least 50 times</w:t>
+        <w:t>Each Profile has no tokens collected to start</w:t>
+      </w:r>
+    </w:p>
+    <w:p>
+      <w:pPr>
+        <w:ind w:left="1440"/>
+      </w:pPr>
+      <w:r>
+        <w:t xml:space="preserve">Add points to a </w:t>
+      </w:r>
+      <w:r>
+        <w:t xml:space="preserve">New </w:t>
+      </w:r>
+      <w:r>
+        <w:t>User Profile</w:t>
       </w:r>
     </w:p>
     <w:p>
@@ -951,11 +2596,11 @@
         <w:pStyle w:val="ListParagraph"/>
         <w:numPr>
           <w:ilvl w:val="0"/>
-          <w:numId w:val="3"/>
+          <w:numId w:val="4"/>
         </w:numPr>
       </w:pPr>
       <w:r>
-        <w:t>No digit between 0 and 9 appears more than 300 times</w:t>
+        <w:t>Verify user starts with 0 points</w:t>
       </w:r>
     </w:p>
     <w:p>
@@ -963,329 +2608,113 @@
         <w:pStyle w:val="ListParagraph"/>
         <w:numPr>
           <w:ilvl w:val="0"/>
-          <w:numId w:val="3"/>
+          <w:numId w:val="4"/>
         </w:numPr>
       </w:pPr>
       <w:r>
-        <w:t>Consider each set of 10 consecutive outputs as a substring of the entire output. No substring may appear more than 3 times.</w:t>
-      </w:r>
-    </w:p>
-    <w:p>
-      <w:pPr>
-        <w:ind w:left="720"/>
-        <w:rPr>
-          <w:b/>
-        </w:rPr>
-      </w:pPr>
-      <w:r>
-        <w:rPr>
-          <w:b/>
-        </w:rPr>
-        <w:t xml:space="preserve">Example for divide </w:t>
-      </w:r>
-      <w:r>
-        <w:rPr>
-          <w:b/>
-        </w:rPr>
-        <w:t>feature</w:t>
-      </w:r>
-    </w:p>
-    <w:tbl>
-      <w:tblPr>
-        <w:tblStyle w:val="TableGrid"/>
-        <w:tblW w:w="0" w:type="auto"/>
-        <w:tblInd w:w="720" w:type="dxa"/>
-        <w:tblLook w:val="04A0" w:firstRow="1" w:lastRow="0" w:firstColumn="1" w:lastColumn="0" w:noHBand="0" w:noVBand="1"/>
-      </w:tblPr>
-      <w:tblGrid>
-        <w:gridCol w:w="1008"/>
-        <w:gridCol w:w="1350"/>
-        <w:gridCol w:w="1530"/>
-        <w:gridCol w:w="4968"/>
-      </w:tblGrid>
-      <w:tr>
-        <w:tc>
-          <w:tcPr>
-            <w:tcW w:w="1008" w:type="dxa"/>
-            <w:shd w:val="clear" w:color="auto" w:fill="D9D9D9" w:themeFill="background1" w:themeFillShade="D9"/>
-          </w:tcPr>
-          <w:p>
-            <w:r>
-              <w:t>Output</w:t>
-            </w:r>
-          </w:p>
-        </w:tc>
-        <w:tc>
-          <w:tcPr>
-            <w:tcW w:w="1350" w:type="dxa"/>
-            <w:shd w:val="clear" w:color="auto" w:fill="D9D9D9" w:themeFill="background1" w:themeFillShade="D9"/>
-          </w:tcPr>
-          <w:p>
-            <w:r>
-              <w:t>Numerator</w:t>
-            </w:r>
-          </w:p>
-          <w:p>
-            <w:r>
-              <w:t>(</w:t>
-            </w:r>
-            <w:proofErr w:type="spellStart"/>
-            <w:r>
-              <w:t>int</w:t>
-            </w:r>
-            <w:proofErr w:type="spellEnd"/>
-            <w:r>
-              <w:t>)</w:t>
-            </w:r>
-          </w:p>
-        </w:tc>
-        <w:tc>
-          <w:tcPr>
-            <w:tcW w:w="1530" w:type="dxa"/>
-            <w:shd w:val="clear" w:color="auto" w:fill="D9D9D9" w:themeFill="background1" w:themeFillShade="D9"/>
-          </w:tcPr>
-          <w:p>
-            <w:r>
-              <w:t>Denominator</w:t>
-            </w:r>
-          </w:p>
-          <w:p>
-            <w:r>
-              <w:t>(</w:t>
-            </w:r>
-            <w:proofErr w:type="spellStart"/>
-            <w:r>
-              <w:t>int</w:t>
-            </w:r>
-            <w:proofErr w:type="spellEnd"/>
-            <w:r>
-              <w:t>)</w:t>
-            </w:r>
-          </w:p>
-        </w:tc>
-        <w:tc>
-          <w:tcPr>
-            <w:tcW w:w="4968" w:type="dxa"/>
-            <w:shd w:val="clear" w:color="auto" w:fill="D9D9D9" w:themeFill="background1" w:themeFillShade="D9"/>
-          </w:tcPr>
-          <w:p>
-            <w:r>
-              <w:t>Notes</w:t>
-            </w:r>
-          </w:p>
-        </w:tc>
-      </w:tr>
-      <w:tr>
-        <w:tc>
-          <w:tcPr>
-            <w:tcW w:w="1008" w:type="dxa"/>
-          </w:tcPr>
-          <w:p>
-            <w:r>
-              <w:t>0.5</w:t>
-            </w:r>
-          </w:p>
-        </w:tc>
-        <w:tc>
-          <w:tcPr>
-            <w:tcW w:w="1350" w:type="dxa"/>
-          </w:tcPr>
-          <w:p>
-            <w:r>
-              <w:t>1</w:t>
-            </w:r>
-          </w:p>
-        </w:tc>
-        <w:tc>
-          <w:tcPr>
-            <w:tcW w:w="1530" w:type="dxa"/>
-          </w:tcPr>
-          <w:p>
-            <w:r>
-              <w:t>2</w:t>
-            </w:r>
-          </w:p>
-        </w:tc>
-        <w:tc>
-          <w:tcPr>
-            <w:tcW w:w="4968" w:type="dxa"/>
-          </w:tcPr>
-          <w:p/>
-        </w:tc>
-      </w:tr>
-      <w:tr>
-        <w:tc>
-          <w:tcPr>
-            <w:tcW w:w="1008" w:type="dxa"/>
-          </w:tcPr>
-          <w:p>
-            <w:r>
-              <w:t>0.5</w:t>
-            </w:r>
-          </w:p>
-        </w:tc>
-        <w:tc>
-          <w:tcPr>
-            <w:tcW w:w="1350" w:type="dxa"/>
-          </w:tcPr>
-          <w:p>
-            <w:r>
-              <w:t>2</w:t>
-            </w:r>
-          </w:p>
-        </w:tc>
-        <w:tc>
-          <w:tcPr>
-            <w:tcW w:w="1530" w:type="dxa"/>
-          </w:tcPr>
-          <w:p>
-            <w:r>
-              <w:t>3</w:t>
-            </w:r>
-          </w:p>
-        </w:tc>
-        <w:tc>
-          <w:tcPr>
-            <w:tcW w:w="4968" w:type="dxa"/>
-          </w:tcPr>
-          <w:p>
-            <w:r>
-              <w:t>We only have 1 bit precision for outputs. Round all values to the nearest .5</w:t>
-            </w:r>
-          </w:p>
-        </w:tc>
-      </w:tr>
-      <w:tr>
-        <w:tc>
-          <w:tcPr>
-            <w:tcW w:w="1008" w:type="dxa"/>
-          </w:tcPr>
-          <w:p>
-            <w:r>
-              <w:t>0.0</w:t>
-            </w:r>
-          </w:p>
-        </w:tc>
-        <w:tc>
-          <w:tcPr>
-            <w:tcW w:w="1350" w:type="dxa"/>
-          </w:tcPr>
-          <w:p>
-            <w:r>
-              <w:t>1</w:t>
-            </w:r>
-          </w:p>
-        </w:tc>
-        <w:tc>
-          <w:tcPr>
-            <w:tcW w:w="1530" w:type="dxa"/>
-          </w:tcPr>
-          <w:p>
-            <w:r>
-              <w:t>4</w:t>
-            </w:r>
-          </w:p>
-        </w:tc>
-        <w:tc>
-          <w:tcPr>
-            <w:tcW w:w="4968" w:type="dxa"/>
-          </w:tcPr>
-          <w:p>
-            <w:r>
-              <w:t>At the 0.25 mark always round to the nearest whole integer</w:t>
-            </w:r>
-          </w:p>
-        </w:tc>
-      </w:tr>
-      <w:tr>
-        <w:tc>
-          <w:tcPr>
-            <w:tcW w:w="1008" w:type="dxa"/>
-          </w:tcPr>
-          <w:p>
-            <w:r>
-              <w:t>1.0</w:t>
-            </w:r>
-          </w:p>
-        </w:tc>
-        <w:tc>
-          <w:tcPr>
-            <w:tcW w:w="1350" w:type="dxa"/>
-          </w:tcPr>
-          <w:p>
-            <w:r>
-              <w:t>3</w:t>
-            </w:r>
-          </w:p>
-        </w:tc>
-        <w:tc>
-          <w:tcPr>
-            <w:tcW w:w="1530" w:type="dxa"/>
-          </w:tcPr>
-          <w:p>
-            <w:r>
-              <w:t>4</w:t>
-            </w:r>
-          </w:p>
-        </w:tc>
-        <w:tc>
-          <w:tcPr>
-            <w:tcW w:w="4968" w:type="dxa"/>
-          </w:tcPr>
-          <w:p>
-            <w:r>
-              <w:t>At the 0.75 mark always round to the nearest whole integer</w:t>
-            </w:r>
-          </w:p>
-        </w:tc>
-      </w:tr>
-      <w:tr>
-        <w:tc>
-          <w:tcPr>
-            <w:tcW w:w="1008" w:type="dxa"/>
-          </w:tcPr>
-          <w:p>
-            <w:r>
-              <w:t>255.5</w:t>
-            </w:r>
-          </w:p>
-        </w:tc>
-        <w:tc>
-          <w:tcPr>
-            <w:tcW w:w="1350" w:type="dxa"/>
-          </w:tcPr>
-          <w:p>
-            <w:r>
-              <w:t>5</w:t>
-            </w:r>
-          </w:p>
-        </w:tc>
-        <w:tc>
-          <w:tcPr>
-            <w:tcW w:w="1530" w:type="dxa"/>
-          </w:tcPr>
-          <w:p>
-            <w:r>
-              <w:t>0</w:t>
-            </w:r>
-          </w:p>
-        </w:tc>
-        <w:tc>
-          <w:tcPr>
-            <w:tcW w:w="4968" w:type="dxa"/>
-          </w:tcPr>
-          <w:p>
-            <w:r>
-              <w:t xml:space="preserve">On divide by 0, do not flag an error. Simply return our MAX_VAL which is 255.5. </w:t>
-            </w:r>
-          </w:p>
-        </w:tc>
-      </w:tr>
-    </w:tbl>
-    <w:p>
-      <w:pPr>
-        <w:ind w:left="720"/>
-      </w:pPr>
+        <w:t xml:space="preserve">Add 10 points to user </w:t>
+      </w:r>
+    </w:p>
+    <w:p>
+      <w:pPr>
+        <w:pStyle w:val="ListParagraph"/>
+        <w:numPr>
+          <w:ilvl w:val="0"/>
+          <w:numId w:val="4"/>
+        </w:numPr>
+      </w:pPr>
+      <w:r>
+        <w:t>Verify user has 10 total points</w:t>
+      </w:r>
+    </w:p>
+    <w:p>
+      <w:pPr>
+        <w:pStyle w:val="ListParagraph"/>
+        <w:numPr>
+          <w:ilvl w:val="0"/>
+          <w:numId w:val="4"/>
+        </w:numPr>
+      </w:pPr>
+      <w:r>
+        <w:t>Add 20 points to user</w:t>
+      </w:r>
+    </w:p>
+    <w:p>
+      <w:pPr>
+        <w:pStyle w:val="ListParagraph"/>
+        <w:numPr>
+          <w:ilvl w:val="0"/>
+          <w:numId w:val="4"/>
+        </w:numPr>
+      </w:pPr>
+      <w:r>
+        <w:t>Verify user has 30 total points</w:t>
+      </w:r>
+    </w:p>
+    <w:p>
+      <w:pPr>
+        <w:ind w:left="1440"/>
+      </w:pPr>
+      <w:r>
+        <w:t xml:space="preserve">Add completed level to </w:t>
+      </w:r>
+      <w:r>
+        <w:t xml:space="preserve">New </w:t>
+      </w:r>
+      <w:r>
+        <w:t>User Profile</w:t>
+      </w:r>
+    </w:p>
+    <w:p>
+      <w:pPr>
+        <w:pStyle w:val="ListParagraph"/>
+        <w:numPr>
+          <w:ilvl w:val="0"/>
+          <w:numId w:val="4"/>
+        </w:numPr>
+      </w:pPr>
+      <w:r>
+        <w:t>Verify user starts with only level 1 available</w:t>
+      </w:r>
+    </w:p>
+    <w:p>
+      <w:pPr>
+        <w:pStyle w:val="ListParagraph"/>
+        <w:numPr>
+          <w:ilvl w:val="0"/>
+          <w:numId w:val="4"/>
+        </w:numPr>
+      </w:pPr>
+      <w:r>
+        <w:t>Mark level 1 as completed</w:t>
+      </w:r>
+    </w:p>
+    <w:p>
+      <w:pPr>
+        <w:pStyle w:val="ListParagraph"/>
+        <w:numPr>
+          <w:ilvl w:val="0"/>
+          <w:numId w:val="4"/>
+        </w:numPr>
+      </w:pPr>
+      <w:r>
+        <w:t xml:space="preserve">Verify User can now </w:t>
+      </w:r>
+      <w:r>
+        <w:t>access Level 2</w:t>
+      </w:r>
+    </w:p>
+    <w:p>
+      <w:pPr>
+        <w:pStyle w:val="ListParagraph"/>
+        <w:numPr>
+          <w:ilvl w:val="0"/>
+          <w:numId w:val="4"/>
+        </w:numPr>
+      </w:pPr>
+      <w:r>
+        <w:t>Verify User can only access Level 1 and 2</w:t>
+      </w:r>
     </w:p>
     <w:p>
       <w:pPr>
@@ -1309,6 +2738,8 @@
       <w:r>
         <w:t>[Figure out the tasks required to complete your feature]</w:t>
       </w:r>
+      <w:bookmarkStart w:id="0" w:name="_GoBack"/>
+      <w:bookmarkEnd w:id="0"/>
     </w:p>
     <w:p>
       <w:pPr>
@@ -1329,7 +2760,7 @@
     </w:p>
     <w:tbl>
       <w:tblPr>
-        <w:tblW w:w="0" w:type="auto"/>
+        <w:tblW w:w="8010" w:type="dxa"/>
         <w:tblInd w:w="1404" w:type="dxa"/>
         <w:tblLayout w:type="fixed"/>
         <w:tblCellMar>
@@ -1505,7 +2936,7 @@
               </w:rPr>
             </w:pPr>
             <w:r>
-              <w:t>5</w:t>
+              <w:t>3</w:t>
             </w:r>
           </w:p>
         </w:tc>
@@ -1558,6 +2989,87 @@
               <w:bottom w:w="72" w:type="dxa"/>
               <w:right w:w="144" w:type="dxa"/>
             </w:tcMar>
+          </w:tcPr>
+          <w:p>
+            <w:pPr>
+              <w:spacing w:after="0"/>
+            </w:pPr>
+            <w:r>
+              <w:lastRenderedPageBreak/>
+              <w:t>2. Function Definitions</w:t>
+            </w:r>
+          </w:p>
+        </w:tc>
+        <w:tc>
+          <w:tcPr>
+            <w:tcW w:w="2250" w:type="dxa"/>
+            <w:tcBorders>
+              <w:top w:val="single" w:sz="8" w:space="0" w:color="000000"/>
+              <w:left w:val="single" w:sz="8" w:space="0" w:color="000000"/>
+              <w:bottom w:val="single" w:sz="8" w:space="0" w:color="000000"/>
+              <w:right w:val="single" w:sz="8" w:space="0" w:color="000000"/>
+            </w:tcBorders>
+            <w:shd w:val="clear" w:color="auto" w:fill="auto"/>
+            <w:tcMar>
+              <w:top w:w="72" w:type="dxa"/>
+              <w:left w:w="144" w:type="dxa"/>
+              <w:bottom w:w="72" w:type="dxa"/>
+              <w:right w:w="144" w:type="dxa"/>
+            </w:tcMar>
+          </w:tcPr>
+          <w:p>
+            <w:pPr>
+              <w:spacing w:after="0"/>
+            </w:pPr>
+            <w:r>
+              <w:t>2</w:t>
+            </w:r>
+          </w:p>
+        </w:tc>
+        <w:tc>
+          <w:tcPr>
+            <w:tcW w:w="2430" w:type="dxa"/>
+            <w:tcBorders>
+              <w:top w:val="single" w:sz="8" w:space="0" w:color="000000"/>
+              <w:left w:val="single" w:sz="8" w:space="0" w:color="000000"/>
+              <w:bottom w:val="single" w:sz="8" w:space="0" w:color="000000"/>
+              <w:right w:val="single" w:sz="18" w:space="0" w:color="000000"/>
+            </w:tcBorders>
+            <w:shd w:val="clear" w:color="auto" w:fill="auto"/>
+            <w:tcMar>
+              <w:top w:w="72" w:type="dxa"/>
+              <w:left w:w="144" w:type="dxa"/>
+              <w:bottom w:w="72" w:type="dxa"/>
+              <w:right w:w="144" w:type="dxa"/>
+            </w:tcMar>
+          </w:tcPr>
+          <w:p>
+            <w:pPr>
+              <w:spacing w:after="0"/>
+            </w:pPr>
+            <w:r>
+              <w:t>1</w:t>
+            </w:r>
+          </w:p>
+        </w:tc>
+      </w:tr>
+      <w:tr>
+        <w:tc>
+          <w:tcPr>
+            <w:tcW w:w="3330" w:type="dxa"/>
+            <w:tcBorders>
+              <w:top w:val="single" w:sz="8" w:space="0" w:color="000000"/>
+              <w:left w:val="single" w:sz="18" w:space="0" w:color="000000"/>
+              <w:bottom w:val="single" w:sz="8" w:space="0" w:color="000000"/>
+              <w:right w:val="single" w:sz="8" w:space="0" w:color="000000"/>
+            </w:tcBorders>
+            <w:shd w:val="clear" w:color="auto" w:fill="auto"/>
+            <w:tcMar>
+              <w:top w:w="72" w:type="dxa"/>
+              <w:left w:w="144" w:type="dxa"/>
+              <w:bottom w:w="72" w:type="dxa"/>
+              <w:right w:w="144" w:type="dxa"/>
+            </w:tcMar>
             <w:hideMark/>
           </w:tcPr>
           <w:p>
@@ -1569,7 +3081,10 @@
               </w:rPr>
             </w:pPr>
             <w:r>
-              <w:t>2.  Screen Design</w:t>
+              <w:t>3</w:t>
+            </w:r>
+            <w:r>
+              <w:t>.  Database Construction</w:t>
             </w:r>
           </w:p>
         </w:tc>
@@ -1600,7 +3115,7 @@
               </w:rPr>
             </w:pPr>
             <w:r>
-              <w:t>6</w:t>
+              <w:t>2</w:t>
             </w:r>
           </w:p>
         </w:tc>
@@ -1631,6 +3146,9 @@
               </w:rPr>
             </w:pPr>
             <w:r>
+              <w:t xml:space="preserve">2, </w:t>
+            </w:r>
+            <w:r>
               <w:t>1</w:t>
             </w:r>
           </w:p>
@@ -1664,7 +3182,10 @@
               </w:rPr>
             </w:pPr>
             <w:r>
-              <w:t xml:space="preserve">3.  Report Design  </w:t>
+              <w:t>4</w:t>
+            </w:r>
+            <w:r>
+              <w:t>.  User Documentation</w:t>
             </w:r>
           </w:p>
         </w:tc>
@@ -1695,7 +3216,7 @@
               </w:rPr>
             </w:pPr>
             <w:r>
-              <w:t>6</w:t>
+              <w:t>1</w:t>
             </w:r>
           </w:p>
         </w:tc>
@@ -1726,7 +3247,7 @@
               </w:rPr>
             </w:pPr>
             <w:r>
-              <w:t>1</w:t>
+              <w:t>2</w:t>
             </w:r>
           </w:p>
         </w:tc>
@@ -1759,7 +3280,10 @@
               </w:rPr>
             </w:pPr>
             <w:r>
-              <w:t>4.  Database Construction</w:t>
+              <w:t>5</w:t>
+            </w:r>
+            <w:r>
+              <w:t>.  Programming</w:t>
             </w:r>
           </w:p>
         </w:tc>
@@ -1821,7 +3345,7 @@
               </w:rPr>
             </w:pPr>
             <w:r>
-              <w:t>2, 3</w:t>
+              <w:t>3</w:t>
             </w:r>
           </w:p>
         </w:tc>
@@ -1854,8 +3378,10 @@
               </w:rPr>
             </w:pPr>
             <w:r>
-              <w:lastRenderedPageBreak/>
-              <w:t>5.  User Documentation</w:t>
+              <w:t>6</w:t>
+            </w:r>
+            <w:r>
+              <w:t>.  Testing</w:t>
             </w:r>
           </w:p>
         </w:tc>
@@ -1886,7 +3412,7 @@
               </w:rPr>
             </w:pPr>
             <w:r>
-              <w:t>6</w:t>
+              <w:t>2</w:t>
             </w:r>
           </w:p>
         </w:tc>
@@ -1917,7 +3443,7 @@
               </w:rPr>
             </w:pPr>
             <w:r>
-              <w:t>4</w:t>
+              <w:t>5</w:t>
             </w:r>
           </w:p>
         </w:tc>
@@ -1929,7 +3455,7 @@
             <w:tcBorders>
               <w:top w:val="single" w:sz="8" w:space="0" w:color="000000"/>
               <w:left w:val="single" w:sz="18" w:space="0" w:color="000000"/>
-              <w:bottom w:val="single" w:sz="8" w:space="0" w:color="000000"/>
+              <w:bottom w:val="single" w:sz="18" w:space="0" w:color="000000"/>
               <w:right w:val="single" w:sz="8" w:space="0" w:color="000000"/>
             </w:tcBorders>
             <w:shd w:val="clear" w:color="auto" w:fill="auto"/>
@@ -1950,7 +3476,10 @@
               </w:rPr>
             </w:pPr>
             <w:r>
-              <w:t>6.  Programming</w:t>
+              <w:t>7</w:t>
+            </w:r>
+            <w:r>
+              <w:t>.  Installation</w:t>
             </w:r>
           </w:p>
         </w:tc>
@@ -1960,7 +3489,7 @@
             <w:tcBorders>
               <w:top w:val="single" w:sz="8" w:space="0" w:color="000000"/>
               <w:left w:val="single" w:sz="8" w:space="0" w:color="000000"/>
-              <w:bottom w:val="single" w:sz="8" w:space="0" w:color="000000"/>
+              <w:bottom w:val="single" w:sz="18" w:space="0" w:color="000000"/>
               <w:right w:val="single" w:sz="8" w:space="0" w:color="000000"/>
             </w:tcBorders>
             <w:shd w:val="clear" w:color="auto" w:fill="auto"/>
@@ -1981,7 +3510,7 @@
               </w:rPr>
             </w:pPr>
             <w:r>
-              <w:t>5</w:t>
+              <w:t>1</w:t>
             </w:r>
           </w:p>
         </w:tc>
@@ -1991,7 +3520,7 @@
             <w:tcBorders>
               <w:top w:val="single" w:sz="8" w:space="0" w:color="000000"/>
               <w:left w:val="single" w:sz="8" w:space="0" w:color="000000"/>
-              <w:bottom w:val="single" w:sz="8" w:space="0" w:color="000000"/>
+              <w:bottom w:val="single" w:sz="18" w:space="0" w:color="000000"/>
               <w:right w:val="single" w:sz="18" w:space="0" w:color="000000"/>
             </w:tcBorders>
             <w:shd w:val="clear" w:color="auto" w:fill="auto"/>
@@ -2012,197 +3541,10 @@
               </w:rPr>
             </w:pPr>
             <w:r>
-              <w:t>4</w:t>
-            </w:r>
-          </w:p>
-        </w:tc>
-      </w:tr>
-      <w:tr>
-        <w:tc>
-          <w:tcPr>
-            <w:tcW w:w="3330" w:type="dxa"/>
-            <w:tcBorders>
-              <w:top w:val="single" w:sz="8" w:space="0" w:color="000000"/>
-              <w:left w:val="single" w:sz="18" w:space="0" w:color="000000"/>
-              <w:bottom w:val="single" w:sz="8" w:space="0" w:color="000000"/>
-              <w:right w:val="single" w:sz="8" w:space="0" w:color="000000"/>
-            </w:tcBorders>
-            <w:shd w:val="clear" w:color="auto" w:fill="auto"/>
-            <w:tcMar>
-              <w:top w:w="72" w:type="dxa"/>
-              <w:left w:w="144" w:type="dxa"/>
-              <w:bottom w:w="72" w:type="dxa"/>
-              <w:right w:w="144" w:type="dxa"/>
-            </w:tcMar>
-            <w:hideMark/>
-          </w:tcPr>
-          <w:p>
-            <w:pPr>
-              <w:spacing w:after="0"/>
-              <w:rPr>
-                <w:sz w:val="36"/>
-                <w:szCs w:val="36"/>
-              </w:rPr>
-            </w:pPr>
-            <w:r>
-              <w:t>7.  Testing</w:t>
-            </w:r>
-          </w:p>
-        </w:tc>
-        <w:tc>
-          <w:tcPr>
-            <w:tcW w:w="2250" w:type="dxa"/>
-            <w:tcBorders>
-              <w:top w:val="single" w:sz="8" w:space="0" w:color="000000"/>
-              <w:left w:val="single" w:sz="8" w:space="0" w:color="000000"/>
-              <w:bottom w:val="single" w:sz="8" w:space="0" w:color="000000"/>
-              <w:right w:val="single" w:sz="8" w:space="0" w:color="000000"/>
-            </w:tcBorders>
-            <w:shd w:val="clear" w:color="auto" w:fill="auto"/>
-            <w:tcMar>
-              <w:top w:w="72" w:type="dxa"/>
-              <w:left w:w="144" w:type="dxa"/>
-              <w:bottom w:w="72" w:type="dxa"/>
-              <w:right w:w="144" w:type="dxa"/>
-            </w:tcMar>
-            <w:hideMark/>
-          </w:tcPr>
-          <w:p>
-            <w:pPr>
-              <w:spacing w:after="0"/>
-              <w:rPr>
-                <w:sz w:val="36"/>
-                <w:szCs w:val="36"/>
-              </w:rPr>
-            </w:pPr>
-            <w:r>
-              <w:t>3</w:t>
-            </w:r>
-          </w:p>
-        </w:tc>
-        <w:tc>
-          <w:tcPr>
-            <w:tcW w:w="2430" w:type="dxa"/>
-            <w:tcBorders>
-              <w:top w:val="single" w:sz="8" w:space="0" w:color="000000"/>
-              <w:left w:val="single" w:sz="8" w:space="0" w:color="000000"/>
-              <w:bottom w:val="single" w:sz="8" w:space="0" w:color="000000"/>
-              <w:right w:val="single" w:sz="18" w:space="0" w:color="000000"/>
-            </w:tcBorders>
-            <w:shd w:val="clear" w:color="auto" w:fill="auto"/>
-            <w:tcMar>
-              <w:top w:w="72" w:type="dxa"/>
-              <w:left w:w="144" w:type="dxa"/>
-              <w:bottom w:w="72" w:type="dxa"/>
-              <w:right w:w="144" w:type="dxa"/>
-            </w:tcMar>
-            <w:hideMark/>
-          </w:tcPr>
-          <w:p>
-            <w:pPr>
-              <w:spacing w:after="0"/>
-              <w:rPr>
-                <w:sz w:val="36"/>
-                <w:szCs w:val="36"/>
-              </w:rPr>
-            </w:pPr>
+              <w:t xml:space="preserve">5, </w:t>
+            </w:r>
             <w:r>
               <w:t>6</w:t>
-            </w:r>
-          </w:p>
-        </w:tc>
-      </w:tr>
-      <w:tr>
-        <w:tc>
-          <w:tcPr>
-            <w:tcW w:w="3330" w:type="dxa"/>
-            <w:tcBorders>
-              <w:top w:val="single" w:sz="8" w:space="0" w:color="000000"/>
-              <w:left w:val="single" w:sz="18" w:space="0" w:color="000000"/>
-              <w:bottom w:val="single" w:sz="18" w:space="0" w:color="000000"/>
-              <w:right w:val="single" w:sz="8" w:space="0" w:color="000000"/>
-            </w:tcBorders>
-            <w:shd w:val="clear" w:color="auto" w:fill="auto"/>
-            <w:tcMar>
-              <w:top w:w="72" w:type="dxa"/>
-              <w:left w:w="144" w:type="dxa"/>
-              <w:bottom w:w="72" w:type="dxa"/>
-              <w:right w:w="144" w:type="dxa"/>
-            </w:tcMar>
-            <w:hideMark/>
-          </w:tcPr>
-          <w:p>
-            <w:pPr>
-              <w:spacing w:after="0"/>
-              <w:rPr>
-                <w:sz w:val="36"/>
-                <w:szCs w:val="36"/>
-              </w:rPr>
-            </w:pPr>
-            <w:r>
-              <w:t>8.  Installation</w:t>
-            </w:r>
-          </w:p>
-        </w:tc>
-        <w:tc>
-          <w:tcPr>
-            <w:tcW w:w="2250" w:type="dxa"/>
-            <w:tcBorders>
-              <w:top w:val="single" w:sz="8" w:space="0" w:color="000000"/>
-              <w:left w:val="single" w:sz="8" w:space="0" w:color="000000"/>
-              <w:bottom w:val="single" w:sz="18" w:space="0" w:color="000000"/>
-              <w:right w:val="single" w:sz="8" w:space="0" w:color="000000"/>
-            </w:tcBorders>
-            <w:shd w:val="clear" w:color="auto" w:fill="auto"/>
-            <w:tcMar>
-              <w:top w:w="72" w:type="dxa"/>
-              <w:left w:w="144" w:type="dxa"/>
-              <w:bottom w:w="72" w:type="dxa"/>
-              <w:right w:w="144" w:type="dxa"/>
-            </w:tcMar>
-            <w:hideMark/>
-          </w:tcPr>
-          <w:p>
-            <w:pPr>
-              <w:spacing w:after="0"/>
-              <w:rPr>
-                <w:sz w:val="36"/>
-                <w:szCs w:val="36"/>
-              </w:rPr>
-            </w:pPr>
-            <w:r>
-              <w:t>1</w:t>
-            </w:r>
-          </w:p>
-        </w:tc>
-        <w:tc>
-          <w:tcPr>
-            <w:tcW w:w="2430" w:type="dxa"/>
-            <w:tcBorders>
-              <w:top w:val="single" w:sz="8" w:space="0" w:color="000000"/>
-              <w:left w:val="single" w:sz="8" w:space="0" w:color="000000"/>
-              <w:bottom w:val="single" w:sz="18" w:space="0" w:color="000000"/>
-              <w:right w:val="single" w:sz="18" w:space="0" w:color="000000"/>
-            </w:tcBorders>
-            <w:shd w:val="clear" w:color="auto" w:fill="auto"/>
-            <w:tcMar>
-              <w:top w:w="72" w:type="dxa"/>
-              <w:left w:w="144" w:type="dxa"/>
-              <w:bottom w:w="72" w:type="dxa"/>
-              <w:right w:w="144" w:type="dxa"/>
-            </w:tcMar>
-            <w:hideMark/>
-          </w:tcPr>
-          <w:p>
-            <w:pPr>
-              <w:spacing w:after="0"/>
-              <w:rPr>
-                <w:sz w:val="36"/>
-                <w:szCs w:val="36"/>
-              </w:rPr>
-            </w:pPr>
-            <w:r>
-              <w:t>5, 7</w:t>
             </w:r>
           </w:p>
         </w:tc>
@@ -2275,31 +3617,31 @@
         <w:tblLook w:val="04A0" w:firstRow="1" w:lastRow="0" w:firstColumn="1" w:lastColumn="0" w:noHBand="0" w:noVBand="1"/>
       </w:tblPr>
       <w:tblGrid>
-        <w:gridCol w:w="329"/>
-        <w:gridCol w:w="329"/>
-        <w:gridCol w:w="328"/>
-        <w:gridCol w:w="328"/>
-        <w:gridCol w:w="328"/>
-        <w:gridCol w:w="328"/>
-        <w:gridCol w:w="337"/>
-        <w:gridCol w:w="328"/>
-        <w:gridCol w:w="328"/>
-        <w:gridCol w:w="328"/>
-        <w:gridCol w:w="419"/>
-        <w:gridCol w:w="419"/>
-        <w:gridCol w:w="419"/>
-        <w:gridCol w:w="419"/>
-        <w:gridCol w:w="419"/>
-        <w:gridCol w:w="419"/>
-        <w:gridCol w:w="419"/>
-        <w:gridCol w:w="419"/>
-        <w:gridCol w:w="419"/>
-        <w:gridCol w:w="419"/>
-        <w:gridCol w:w="419"/>
-        <w:gridCol w:w="419"/>
-        <w:gridCol w:w="419"/>
-        <w:gridCol w:w="419"/>
-        <w:gridCol w:w="419"/>
+        <w:gridCol w:w="323"/>
+        <w:gridCol w:w="314"/>
+        <w:gridCol w:w="314"/>
+        <w:gridCol w:w="314"/>
+        <w:gridCol w:w="314"/>
+        <w:gridCol w:w="314"/>
+        <w:gridCol w:w="323"/>
+        <w:gridCol w:w="314"/>
+        <w:gridCol w:w="315"/>
+        <w:gridCol w:w="315"/>
+        <w:gridCol w:w="413"/>
+        <w:gridCol w:w="413"/>
+        <w:gridCol w:w="413"/>
+        <w:gridCol w:w="413"/>
+        <w:gridCol w:w="413"/>
+        <w:gridCol w:w="413"/>
+        <w:gridCol w:w="413"/>
+        <w:gridCol w:w="413"/>
+        <w:gridCol w:w="413"/>
+        <w:gridCol w:w="413"/>
+        <w:gridCol w:w="413"/>
+        <w:gridCol w:w="413"/>
+        <w:gridCol w:w="413"/>
+        <w:gridCol w:w="413"/>
+        <w:gridCol w:w="413"/>
       </w:tblGrid>
       <w:tr>
         <w:tc>
@@ -4362,6 +5704,119 @@
 <file path=word/numbering.xml><?xml version="1.0" encoding="utf-8"?>
 <w:numbering xmlns:wpc="http://schemas.microsoft.com/office/word/2010/wordprocessingCanvas" xmlns:cx="http://schemas.microsoft.com/office/drawing/2014/chartex" xmlns:cx1="http://schemas.microsoft.com/office/drawing/2015/9/8/chartex" xmlns:cx2="http://schemas.microsoft.com/office/drawing/2015/10/21/chartex" xmlns:cx3="http://schemas.microsoft.com/office/drawing/2016/5/9/chartex" xmlns:cx4="http://schemas.microsoft.com/office/drawing/2016/5/10/chartex" xmlns:cx5="http://schemas.microsoft.com/office/drawing/2016/5/11/chartex" xmlns:cx6="http://schemas.microsoft.com/office/drawing/2016/5/12/chartex" xmlns:cx7="http://schemas.microsoft.com/office/drawing/2016/5/13/chartex" xmlns:cx8="http://schemas.microsoft.com/office/drawing/2016/5/14/chartex" xmlns:mc="http://schemas.openxmlformats.org/markup-compatibility/2006" xmlns:aink="http://schemas.microsoft.com/office/drawing/2016/ink" xmlns:am3d="http://schemas.microsoft.com/office/drawing/2017/model3d" xmlns:o="urn:schemas-microsoft-com:office:office" xmlns:r="http://schemas.openxmlformats.org/officeDocument/2006/relationships" xmlns:m="http://schemas.openxmlformats.org/officeDocument/2006/math" xmlns:v="urn:schemas-microsoft-com:vml" xmlns:wp14="http://schemas.microsoft.com/office/word/2010/wordprocessingDrawing" xmlns:wp="http://schemas.openxmlformats.org/drawingml/2006/wordprocessingDrawing" xmlns:w10="urn:schemas-microsoft-com:office:word" xmlns:w="http://schemas.openxmlformats.org/wordprocessingml/2006/main" xmlns:w14="http://schemas.microsoft.com/office/word/2010/wordml" xmlns:w15="http://schemas.microsoft.com/office/word/2012/wordml" xmlns:w16cid="http://schemas.microsoft.com/office/word/2016/wordml/cid" xmlns:w16se="http://schemas.microsoft.com/office/word/2015/wordml/symex" xmlns:wpg="http://schemas.microsoft.com/office/word/2010/wordprocessingGroup" xmlns:wpi="http://schemas.microsoft.com/office/word/2010/wordprocessingInk" xmlns:wne="http://schemas.microsoft.com/office/word/2006/wordml" xmlns:wps="http://schemas.microsoft.com/office/word/2010/wordprocessingShape" mc:Ignorable="w14 w15 w16se w16cid wp14">
   <w:abstractNum w:abstractNumId="0" w15:restartNumberingAfterBreak="0">
+    <w:nsid w:val="1BEF4F04"/>
+    <w:multiLevelType w:val="hybridMultilevel"/>
+    <w:tmpl w:val="45729D14"/>
+    <w:lvl w:ilvl="0" w:tplc="04090001">
+      <w:start w:val="1"/>
+      <w:numFmt w:val="bullet"/>
+      <w:lvlText w:val=""/>
+      <w:lvlJc w:val="left"/>
+      <w:pPr>
+        <w:ind w:left="2160" w:hanging="360"/>
+      </w:pPr>
+      <w:rPr>
+        <w:rFonts w:ascii="Symbol" w:hAnsi="Symbol" w:hint="default"/>
+      </w:rPr>
+    </w:lvl>
+    <w:lvl w:ilvl="1" w:tplc="04090003">
+      <w:start w:val="1"/>
+      <w:numFmt w:val="bullet"/>
+      <w:lvlText w:val="o"/>
+      <w:lvlJc w:val="left"/>
+      <w:pPr>
+        <w:ind w:left="2880" w:hanging="360"/>
+      </w:pPr>
+      <w:rPr>
+        <w:rFonts w:ascii="Courier New" w:hAnsi="Courier New" w:cs="Courier New" w:hint="default"/>
+      </w:rPr>
+    </w:lvl>
+    <w:lvl w:ilvl="2" w:tplc="04090005" w:tentative="1">
+      <w:start w:val="1"/>
+      <w:numFmt w:val="bullet"/>
+      <w:lvlText w:val=""/>
+      <w:lvlJc w:val="left"/>
+      <w:pPr>
+        <w:ind w:left="3600" w:hanging="360"/>
+      </w:pPr>
+      <w:rPr>
+        <w:rFonts w:ascii="Wingdings" w:hAnsi="Wingdings" w:hint="default"/>
+      </w:rPr>
+    </w:lvl>
+    <w:lvl w:ilvl="3" w:tplc="04090001" w:tentative="1">
+      <w:start w:val="1"/>
+      <w:numFmt w:val="bullet"/>
+      <w:lvlText w:val=""/>
+      <w:lvlJc w:val="left"/>
+      <w:pPr>
+        <w:ind w:left="4320" w:hanging="360"/>
+      </w:pPr>
+      <w:rPr>
+        <w:rFonts w:ascii="Symbol" w:hAnsi="Symbol" w:hint="default"/>
+      </w:rPr>
+    </w:lvl>
+    <w:lvl w:ilvl="4" w:tplc="04090003" w:tentative="1">
+      <w:start w:val="1"/>
+      <w:numFmt w:val="bullet"/>
+      <w:lvlText w:val="o"/>
+      <w:lvlJc w:val="left"/>
+      <w:pPr>
+        <w:ind w:left="5040" w:hanging="360"/>
+      </w:pPr>
+      <w:rPr>
+        <w:rFonts w:ascii="Courier New" w:hAnsi="Courier New" w:cs="Courier New" w:hint="default"/>
+      </w:rPr>
+    </w:lvl>
+    <w:lvl w:ilvl="5" w:tplc="04090005" w:tentative="1">
+      <w:start w:val="1"/>
+      <w:numFmt w:val="bullet"/>
+      <w:lvlText w:val=""/>
+      <w:lvlJc w:val="left"/>
+      <w:pPr>
+        <w:ind w:left="5760" w:hanging="360"/>
+      </w:pPr>
+      <w:rPr>
+        <w:rFonts w:ascii="Wingdings" w:hAnsi="Wingdings" w:hint="default"/>
+      </w:rPr>
+    </w:lvl>
+    <w:lvl w:ilvl="6" w:tplc="04090001" w:tentative="1">
+      <w:start w:val="1"/>
+      <w:numFmt w:val="bullet"/>
+      <w:lvlText w:val=""/>
+      <w:lvlJc w:val="left"/>
+      <w:pPr>
+        <w:ind w:left="6480" w:hanging="360"/>
+      </w:pPr>
+      <w:rPr>
+        <w:rFonts w:ascii="Symbol" w:hAnsi="Symbol" w:hint="default"/>
+      </w:rPr>
+    </w:lvl>
+    <w:lvl w:ilvl="7" w:tplc="04090003" w:tentative="1">
+      <w:start w:val="1"/>
+      <w:numFmt w:val="bullet"/>
+      <w:lvlText w:val="o"/>
+      <w:lvlJc w:val="left"/>
+      <w:pPr>
+        <w:ind w:left="7200" w:hanging="360"/>
+      </w:pPr>
+      <w:rPr>
+        <w:rFonts w:ascii="Courier New" w:hAnsi="Courier New" w:cs="Courier New" w:hint="default"/>
+      </w:rPr>
+    </w:lvl>
+    <w:lvl w:ilvl="8" w:tplc="04090005" w:tentative="1">
+      <w:start w:val="1"/>
+      <w:numFmt w:val="bullet"/>
+      <w:lvlText w:val=""/>
+      <w:lvlJc w:val="left"/>
+      <w:pPr>
+        <w:ind w:left="7920" w:hanging="360"/>
+      </w:pPr>
+      <w:rPr>
+        <w:rFonts w:ascii="Wingdings" w:hAnsi="Wingdings" w:hint="default"/>
+      </w:rPr>
+    </w:lvl>
+  </w:abstractNum>
+  <w:abstractNum w:abstractNumId="1" w15:restartNumberingAfterBreak="0">
     <w:nsid w:val="28545D7D"/>
     <w:multiLevelType w:val="hybridMultilevel"/>
     <w:tmpl w:val="AE7A08D8"/>
@@ -4474,7 +5929,7 @@
       </w:rPr>
     </w:lvl>
   </w:abstractNum>
-  <w:abstractNum w:abstractNumId="1" w15:restartNumberingAfterBreak="0">
+  <w:abstractNum w:abstractNumId="2" w15:restartNumberingAfterBreak="0">
     <w:nsid w:val="5DC93A6D"/>
     <w:multiLevelType w:val="hybridMultilevel"/>
     <w:tmpl w:val="4D729D84"/>
@@ -4560,7 +6015,7 @@
       </w:pPr>
     </w:lvl>
   </w:abstractNum>
-  <w:abstractNum w:abstractNumId="2" w15:restartNumberingAfterBreak="0">
+  <w:abstractNum w:abstractNumId="3" w15:restartNumberingAfterBreak="0">
     <w:nsid w:val="74C3235A"/>
     <w:multiLevelType w:val="hybridMultilevel"/>
     <w:tmpl w:val="17F2FBD0"/>
@@ -4650,12 +6105,15 @@
     </w:lvl>
   </w:abstractNum>
   <w:num w:numId="1">
+    <w:abstractNumId w:val="3"/>
+  </w:num>
+  <w:num w:numId="2">
     <w:abstractNumId w:val="2"/>
   </w:num>
-  <w:num w:numId="2">
+  <w:num w:numId="3">
     <w:abstractNumId w:val="1"/>
   </w:num>
-  <w:num w:numId="3">
+  <w:num w:numId="4">
     <w:abstractNumId w:val="0"/>
   </w:num>
 </w:numbering>
@@ -4833,7 +6291,7 @@
     <w:lsdException w:name="Table Web 2" w:semiHidden="1" w:unhideWhenUsed="1"/>
     <w:lsdException w:name="Table Web 3" w:semiHidden="1" w:unhideWhenUsed="1"/>
     <w:lsdException w:name="Balloon Text" w:semiHidden="1" w:unhideWhenUsed="1"/>
-    <w:lsdException w:name="Table Grid" w:semiHidden="1" w:uiPriority="59" w:unhideWhenUsed="1"/>
+    <w:lsdException w:name="Table Grid" w:uiPriority="59"/>
     <w:lsdException w:name="Table Theme" w:semiHidden="1" w:unhideWhenUsed="1"/>
     <w:lsdException w:name="Placeholder Text" w:semiHidden="1"/>
     <w:lsdException w:name="No Spacing" w:uiPriority="1" w:qFormat="1"/>

</xml_diff>